<commit_message>
Added some more infos
</commit_message>
<xml_diff>
--- a/Gaußsches Eliminationsverfahren/Gaußsches Eliminationsverfahren2.0.docx
+++ b/Gaußsches Eliminationsverfahren/Gaußsches Eliminationsverfahren2.0.docx
@@ -1,6 +1,6 @@
 
 <file path=word/document.xml><?xml version="1.0" encoding="utf-8"?>
-<w:document xmlns:wpc="http://schemas.microsoft.com/office/word/2010/wordprocessingCanvas" xmlns:cx="http://schemas.microsoft.com/office/drawing/2014/chartex" xmlns:cx1="http://schemas.microsoft.com/office/drawing/2015/9/8/chartex" xmlns:cx2="http://schemas.microsoft.com/office/drawing/2015/10/21/chartex" xmlns:cx3="http://schemas.microsoft.com/office/drawing/2016/5/9/chartex" xmlns:cx4="http://schemas.microsoft.com/office/drawing/2016/5/10/chartex" xmlns:cx5="http://schemas.microsoft.com/office/drawing/2016/5/11/chartex" xmlns:cx6="http://schemas.microsoft.com/office/drawing/2016/5/12/chartex" xmlns:cx7="http://schemas.microsoft.com/office/drawing/2016/5/13/chartex" xmlns:cx8="http://schemas.microsoft.com/office/drawing/2016/5/14/chartex" xmlns:mc="http://schemas.openxmlformats.org/markup-compatibility/2006" xmlns:aink="http://schemas.microsoft.com/office/drawing/2016/ink" xmlns:am3d="http://schemas.microsoft.com/office/drawing/2017/model3d" xmlns:o="urn:schemas-microsoft-com:office:office" xmlns:r="http://schemas.openxmlformats.org/officeDocument/2006/relationships" xmlns:m="http://schemas.openxmlformats.org/officeDocument/2006/math" xmlns:v="urn:schemas-microsoft-com:vml" xmlns:wp14="http://schemas.microsoft.com/office/word/2010/wordprocessingDrawing" xmlns:wp="http://schemas.openxmlformats.org/drawingml/2006/wordprocessingDrawing" xmlns:w10="urn:schemas-microsoft-com:office:word" xmlns:w="http://schemas.openxmlformats.org/wordprocessingml/2006/main" xmlns:w14="http://schemas.microsoft.com/office/word/2010/wordml" xmlns:w15="http://schemas.microsoft.com/office/word/2012/wordml" xmlns:w16cid="http://schemas.microsoft.com/office/word/2016/wordml/cid" xmlns:w16se="http://schemas.microsoft.com/office/word/2015/wordml/symex" xmlns:wpg="http://schemas.microsoft.com/office/word/2010/wordprocessingGroup" xmlns:wpi="http://schemas.microsoft.com/office/word/2010/wordprocessingInk" xmlns:wne="http://schemas.microsoft.com/office/word/2006/wordml" xmlns:wps="http://schemas.microsoft.com/office/word/2010/wordprocessingShape" mc:Ignorable="w14 w15 w16se w16cid wp14">
+<w:document xmlns:wpc="http://schemas.microsoft.com/office/word/2010/wordprocessingCanvas" xmlns:cx="http://schemas.microsoft.com/office/drawing/2014/chartex" xmlns:cx1="http://schemas.microsoft.com/office/drawing/2015/9/8/chartex" xmlns:cx2="http://schemas.microsoft.com/office/drawing/2015/10/21/chartex" xmlns:cx3="http://schemas.microsoft.com/office/drawing/2016/5/9/chartex" xmlns:cx4="http://schemas.microsoft.com/office/drawing/2016/5/10/chartex" xmlns:cx5="http://schemas.microsoft.com/office/drawing/2016/5/11/chartex" xmlns:cx6="http://schemas.microsoft.com/office/drawing/2016/5/12/chartex" xmlns:cx7="http://schemas.microsoft.com/office/drawing/2016/5/13/chartex" xmlns:cx8="http://schemas.microsoft.com/office/drawing/2016/5/14/chartex" xmlns:mc="http://schemas.openxmlformats.org/markup-compatibility/2006" xmlns:aink="http://schemas.microsoft.com/office/drawing/2016/ink" xmlns:am3d="http://schemas.microsoft.com/office/drawing/2017/model3d" xmlns:o="urn:schemas-microsoft-com:office:office" xmlns:r="http://schemas.openxmlformats.org/officeDocument/2006/relationships" xmlns:m="http://schemas.openxmlformats.org/officeDocument/2006/math" xmlns:v="urn:schemas-microsoft-com:vml" xmlns:wp14="http://schemas.microsoft.com/office/word/2010/wordprocessingDrawing" xmlns:wp="http://schemas.openxmlformats.org/drawingml/2006/wordprocessingDrawing" xmlns:w10="urn:schemas-microsoft-com:office:word" xmlns:w="http://schemas.openxmlformats.org/wordprocessingml/2006/main" xmlns:w14="http://schemas.microsoft.com/office/word/2010/wordml" xmlns:w15="http://schemas.microsoft.com/office/word/2012/wordml" xmlns:w16cex="http://schemas.microsoft.com/office/word/2018/wordml/cex" xmlns:w16cid="http://schemas.microsoft.com/office/word/2016/wordml/cid" xmlns:w16="http://schemas.microsoft.com/office/word/2018/wordml" xmlns:w16sdtdh="http://schemas.microsoft.com/office/word/2020/wordml/sdtdatahash" xmlns:w16se="http://schemas.microsoft.com/office/word/2015/wordml/symex" xmlns:wpg="http://schemas.microsoft.com/office/word/2010/wordprocessingGroup" xmlns:wpi="http://schemas.microsoft.com/office/word/2010/wordprocessingInk" xmlns:wne="http://schemas.microsoft.com/office/word/2006/wordml" xmlns:wps="http://schemas.microsoft.com/office/word/2010/wordprocessingShape" mc:Ignorable="w14 w15 w16se w16cid w16 w16cex w16sdtdh wp14">
   <w:body>
     <w:p>
       <w:pPr>
@@ -38,7 +38,7 @@
       </w:r>
       <w:r>
         <w:rPr>
-          <w:rStyle w:val="Fett"/>
+          <w:rStyle w:val="Strong"/>
           <w:rFonts w:ascii="Segoe UI" w:hAnsi="Segoe UI" w:cs="Segoe UI"/>
           <w:shd w:val="clear" w:color="auto" w:fill="FFFFFF"/>
         </w:rPr>
@@ -53,7 +53,7 @@
       </w:r>
       <w:r>
         <w:rPr>
-          <w:rStyle w:val="Fett"/>
+          <w:rStyle w:val="Strong"/>
           <w:rFonts w:ascii="Segoe UI" w:hAnsi="Segoe UI" w:cs="Segoe UI"/>
           <w:shd w:val="clear" w:color="auto" w:fill="FFFFFF"/>
         </w:rPr>
@@ -68,7 +68,7 @@
       </w:r>
       <w:r>
         <w:rPr>
-          <w:rStyle w:val="Fett"/>
+          <w:rStyle w:val="Strong"/>
           <w:rFonts w:ascii="Segoe UI" w:hAnsi="Segoe UI" w:cs="Segoe UI"/>
           <w:shd w:val="clear" w:color="auto" w:fill="FFFFFF"/>
         </w:rPr>
@@ -83,7 +83,7 @@
       </w:r>
       <w:r>
         <w:rPr>
-          <w:rStyle w:val="Fett"/>
+          <w:rStyle w:val="Strong"/>
           <w:rFonts w:ascii="Segoe UI" w:hAnsi="Segoe UI" w:cs="Segoe UI"/>
           <w:shd w:val="clear" w:color="auto" w:fill="FFFFFF"/>
         </w:rPr>
@@ -98,7 +98,7 @@
       </w:r>
       <w:r>
         <w:rPr>
-          <w:rStyle w:val="Fett"/>
+          <w:rStyle w:val="Strong"/>
           <w:rFonts w:ascii="Segoe UI" w:hAnsi="Segoe UI" w:cs="Segoe UI"/>
           <w:shd w:val="clear" w:color="auto" w:fill="FFFFFF"/>
         </w:rPr>
@@ -143,7 +143,7 @@
         </w:rPr>
         <w:t>Bei der Analyse von elektronischen Schaltungen mit dem </w:t>
       </w:r>
-      <w:hyperlink r:id="rId4" w:history="1">
+      <w:hyperlink r:id="rId5" w:history="1">
         <w:r>
           <w:t>Maschenstrom </w:t>
         </w:r>
@@ -155,7 +155,7 @@
         </w:rPr>
         <w:t>– oder </w:t>
       </w:r>
-      <w:hyperlink r:id="rId5" w:history="1">
+      <w:hyperlink r:id="rId6" w:history="1">
         <w:r>
           <w:t>Knotenpunktpotentialverfahren </w:t>
         </w:r>
@@ -209,7 +209,7 @@
                     <pic:cNvPicPr/>
                   </pic:nvPicPr>
                   <pic:blipFill>
-                    <a:blip r:embed="rId6"/>
+                    <a:blip r:embed="rId7"/>
                     <a:stretch>
                       <a:fillRect/>
                     </a:stretch>
@@ -325,7 +325,7 @@
     </w:p>
     <w:p>
       <w:pPr>
-        <w:pStyle w:val="StandardWeb"/>
+        <w:pStyle w:val="NormalWeb"/>
         <w:shd w:val="clear" w:color="auto" w:fill="FFFFFF"/>
         <w:spacing w:before="0" w:beforeAutospacing="0"/>
         <w:rPr>
@@ -417,7 +417,7 @@
                     </pic:cNvPicPr>
                   </pic:nvPicPr>
                   <pic:blipFill>
-                    <a:blip r:embed="rId7">
+                    <a:blip r:embed="rId8">
                       <a:extLst>
                         <a:ext uri="{28A0092B-C50C-407E-A947-70E740481C1C}">
                           <a14:useLocalDpi xmlns:a14="http://schemas.microsoft.com/office/drawing/2010/main" val="0"/>
@@ -451,7 +451,7 @@
     </w:p>
     <w:p>
       <w:pPr>
-        <w:pStyle w:val="StandardWeb"/>
+        <w:pStyle w:val="NormalWeb"/>
         <w:shd w:val="clear" w:color="auto" w:fill="FFFFFF"/>
         <w:spacing w:before="0" w:beforeAutospacing="0"/>
         <w:rPr>
@@ -493,114 +493,36 @@
       </w:r>
     </w:p>
     <w:p>
-      <w:pPr>
-        <w:pStyle w:val="StandardWeb"/>
-        <w:shd w:val="clear" w:color="auto" w:fill="FFFFFF"/>
-        <w:spacing w:before="0" w:beforeAutospacing="0"/>
-        <w:rPr>
-          <w:rFonts w:asciiTheme="minorHAnsi" w:eastAsiaTheme="minorHAnsi" w:hAnsiTheme="minorHAnsi" w:cstheme="minorBidi"/>
-          <w:sz w:val="22"/>
-          <w:szCs w:val="22"/>
-          <w:lang w:eastAsia="en-US"/>
-        </w:rPr>
-      </w:pPr>
-      <w:r>
-        <w:rPr>
-          <w:rFonts w:asciiTheme="minorHAnsi" w:eastAsiaTheme="minorHAnsi" w:hAnsiTheme="minorHAnsi" w:cstheme="minorBidi"/>
-          <w:sz w:val="22"/>
-          <w:szCs w:val="22"/>
-          <w:lang w:eastAsia="en-US"/>
-        </w:rPr>
-        <w:t>Schritt zwei ist dann die </w:t>
-      </w:r>
-      <w:r>
-        <w:rPr>
-          <w:rFonts w:asciiTheme="minorHAnsi" w:eastAsiaTheme="minorHAnsi" w:hAnsiTheme="minorHAnsi" w:cstheme="minorBidi"/>
-          <w:b/>
-          <w:bCs/>
-          <w:sz w:val="22"/>
-          <w:szCs w:val="22"/>
-          <w:lang w:eastAsia="en-US"/>
-        </w:rPr>
-        <w:t>Matrixumformung in Stufenform</w:t>
-      </w:r>
-      <w:r>
-        <w:rPr>
-          <w:rFonts w:asciiTheme="minorHAnsi" w:eastAsiaTheme="minorHAnsi" w:hAnsiTheme="minorHAnsi" w:cstheme="minorBidi"/>
-          <w:sz w:val="22"/>
-          <w:szCs w:val="22"/>
-          <w:lang w:eastAsia="en-US"/>
-        </w:rPr>
-        <w:t>, sodass nur auf und oberhalb der Diagonalen Werte ungleich Null stehen. Das erreichst du durch geschicktes multiplizieren und späterem </w:t>
-      </w:r>
-      <w:r>
-        <w:rPr>
-          <w:rFonts w:asciiTheme="minorHAnsi" w:eastAsiaTheme="minorHAnsi" w:hAnsiTheme="minorHAnsi" w:cstheme="minorBidi"/>
-          <w:b/>
-          <w:bCs/>
-          <w:sz w:val="22"/>
-          <w:szCs w:val="22"/>
-          <w:lang w:eastAsia="en-US"/>
-        </w:rPr>
-        <w:t>Addieren</w:t>
-      </w:r>
-      <w:r>
-        <w:rPr>
-          <w:rFonts w:asciiTheme="minorHAnsi" w:eastAsiaTheme="minorHAnsi" w:hAnsiTheme="minorHAnsi" w:cstheme="minorBidi"/>
-          <w:sz w:val="22"/>
-          <w:szCs w:val="22"/>
-          <w:lang w:eastAsia="en-US"/>
-        </w:rPr>
-        <w:t> </w:t>
-      </w:r>
-      <w:r>
-        <w:rPr>
-          <w:rFonts w:asciiTheme="minorHAnsi" w:eastAsiaTheme="minorHAnsi" w:hAnsiTheme="minorHAnsi" w:cstheme="minorBidi"/>
-          <w:b/>
-          <w:bCs/>
-          <w:sz w:val="22"/>
-          <w:szCs w:val="22"/>
-          <w:lang w:eastAsia="en-US"/>
-        </w:rPr>
-        <w:t>bzw</w:t>
-      </w:r>
-      <w:r>
-        <w:rPr>
-          <w:rFonts w:asciiTheme="minorHAnsi" w:eastAsiaTheme="minorHAnsi" w:hAnsiTheme="minorHAnsi" w:cstheme="minorBidi"/>
-          <w:sz w:val="22"/>
-          <w:szCs w:val="22"/>
-          <w:lang w:eastAsia="en-US"/>
-        </w:rPr>
-        <w:t>. </w:t>
-      </w:r>
-      <w:r>
-        <w:rPr>
-          <w:rFonts w:asciiTheme="minorHAnsi" w:eastAsiaTheme="minorHAnsi" w:hAnsiTheme="minorHAnsi" w:cstheme="minorBidi"/>
-          <w:b/>
-          <w:bCs/>
-          <w:sz w:val="22"/>
-          <w:szCs w:val="22"/>
-          <w:lang w:eastAsia="en-US"/>
-        </w:rPr>
-        <w:t>Subtrahieren</w:t>
-      </w:r>
-      <w:r>
-        <w:rPr>
-          <w:rFonts w:asciiTheme="minorHAnsi" w:eastAsiaTheme="minorHAnsi" w:hAnsiTheme="minorHAnsi" w:cstheme="minorBidi"/>
-          <w:sz w:val="22"/>
-          <w:szCs w:val="22"/>
-          <w:lang w:eastAsia="en-US"/>
-        </w:rPr>
-        <w:t> der Zeilen.</w:t>
-      </w:r>
-    </w:p>
-    <w:p>
+      <w:r>
+        <w:t>Stufenform heißt, dass pro Zeile mindestens eine Variable weniger auftritt, also mindestens eine Variable </w:t>
+      </w:r>
+      <w:r>
+        <w:t>eliminiert</w:t>
+      </w:r>
+      <w:r>
+        <w:t> wird, indem die Zeile so umgeformt wird, dass der Koeffizient der Variablen Null</w:t>
+      </w:r>
+      <w:r>
+        <w:t xml:space="preserve"> </w:t>
+      </w:r>
+      <w:r>
+        <w:t>ist.</w:t>
+      </w:r>
+    </w:p>
+    <w:p>
+      <w:pPr>
+        <w:rPr>
+          <w:rStyle w:val="Hyperlink"/>
+          <w:rFonts w:ascii="Times New Roman" w:hAnsi="Times New Roman" w:cs="Times New Roman"/>
+          <w:color w:val="0C3F58"/>
+        </w:rPr>
+      </w:pPr>
       <w:r>
         <w:rPr>
           <w:noProof/>
         </w:rPr>
         <w:drawing>
-          <wp:inline distT="0" distB="0" distL="0" distR="0" wp14:anchorId="21BB0F3F" wp14:editId="7A4BCFF3">
+          <wp:inline distT="0" distB="0" distL="0" distR="0" wp14:anchorId="6744046A" wp14:editId="376A42DB">
             <wp:extent cx="4229100" cy="2378869"/>
             <wp:effectExtent l="0" t="0" r="0" b="2540"/>
             <wp:docPr id="3" name="Grafik 3" descr="Gaußsches Eliminationsverfahren"/>
@@ -617,7 +539,7 @@
                     </pic:cNvPicPr>
                   </pic:nvPicPr>
                   <pic:blipFill>
-                    <a:blip r:embed="rId8">
+                    <a:blip r:embed="rId9">
                       <a:extLst>
                         <a:ext uri="{28A0092B-C50C-407E-A947-70E740481C1C}">
                           <a14:useLocalDpi xmlns:a14="http://schemas.microsoft.com/office/drawing/2010/main" val="0"/>
@@ -648,29 +570,21 @@
           </wp:inline>
         </w:drawing>
       </w:r>
-    </w:p>
-    <w:bookmarkStart w:id="0" w:name="_GoBack"/>
-    <w:bookmarkEnd w:id="0"/>
-    <w:p>
-      <w:pPr>
-        <w:rPr>
-          <w:rStyle w:val="Hyperlink"/>
-          <w:rFonts w:ascii="Times New Roman" w:hAnsi="Times New Roman" w:cs="Times New Roman"/>
-          <w:color w:val="0C3F58"/>
-        </w:rPr>
-      </w:pPr>
+      <w:r>
+        <w:fldChar w:fldCharType="begin"/>
+      </w:r>
+      <w:r>
+        <w:instrText xml:space="preserve"> HYPERLINK "https://studyflix.de/elektrotechnik/gausssches-eliminationsverfahren-333" </w:instrText>
+      </w:r>
+      <w:r>
+        <w:fldChar w:fldCharType="separate"/>
+      </w:r>
+    </w:p>
+    <w:p>
       <w:r>
         <w:lastRenderedPageBreak/>
-        <w:fldChar w:fldCharType="begin"/>
-      </w:r>
-      <w:r>
-        <w:instrText xml:space="preserve"> HYPERLINK "https://studyflix.de/elektrotechnik/gausssches-eliminationsverfahren-333" </w:instrText>
-      </w:r>
-      <w:r>
-        <w:fldChar w:fldCharType="separate"/>
-      </w:r>
-    </w:p>
-    <w:p>
+        <w:t>Zum Erreichen der Stufenform sind drei Umformungen zulässig: Es können (komplette) Zeilen vertauscht werden, eine Zeile kann mit einer von Null verschiedenen Zahl multipliziert werden oder es darf, wie beim Additionsverfahren, eine Zeile oder das Vielfache einer Zeile zu einer anderen Zeile addiert werden.</w:t>
+      </w:r>
       <w:r>
         <w:rPr>
           <w:color w:val="0C3F58"/>
@@ -678,10 +592,13 @@
         </w:rPr>
         <w:br/>
       </w:r>
-    </w:p>
-    <w:p>
-      <w:pPr>
-        <w:pStyle w:val="StandardWeb"/>
+      <w:r>
+        <w:t>Im zweiten Schritt werden ausgehend von der letzten Zeile, in der sich nur noch eine Variable befindet, die Variablen ausgerechnet und in die darüberliegende Zeile eingesetzt.</w:t>
+      </w:r>
+    </w:p>
+    <w:p>
+      <w:pPr>
+        <w:pStyle w:val="NormalWeb"/>
         <w:shd w:val="clear" w:color="auto" w:fill="FFFFFF"/>
         <w:spacing w:before="0" w:beforeAutospacing="0"/>
         <w:rPr>
@@ -694,14 +611,1382 @@
       <w:r>
         <w:fldChar w:fldCharType="end"/>
       </w:r>
-    </w:p>
-    <w:p>
-      <w:pPr>
+      <w:r>
+        <w:rPr>
+          <w:rFonts w:ascii="Segoe UI" w:hAnsi="Segoe UI" w:cs="Segoe UI"/>
+          <w:color w:val="212529"/>
+          <w:sz w:val="26"/>
+          <w:szCs w:val="26"/>
+          <w:shd w:val="clear" w:color="auto" w:fill="FFFFFF"/>
+        </w:rPr>
+        <w:t>E</w:t>
+      </w:r>
+      <w:r>
+        <w:rPr>
+          <w:rFonts w:asciiTheme="minorHAnsi" w:eastAsiaTheme="minorHAnsi" w:hAnsiTheme="minorHAnsi" w:cstheme="minorBidi"/>
+          <w:sz w:val="22"/>
+          <w:szCs w:val="22"/>
+          <w:lang w:eastAsia="en-US"/>
+        </w:rPr>
+        <w:t>in </w:t>
+      </w:r>
+      <w:hyperlink r:id="rId10" w:history="1">
+        <w:r>
+          <w:rPr>
+            <w:rFonts w:asciiTheme="minorHAnsi" w:eastAsiaTheme="minorHAnsi" w:hAnsiTheme="minorHAnsi" w:cstheme="minorBidi"/>
+            <w:sz w:val="22"/>
+            <w:szCs w:val="22"/>
+            <w:lang w:eastAsia="en-US"/>
+          </w:rPr>
+          <w:t>lineares Gleichungssystem</w:t>
+        </w:r>
+      </w:hyperlink>
+      <w:r>
+        <w:rPr>
+          <w:rFonts w:asciiTheme="minorHAnsi" w:eastAsiaTheme="minorHAnsi" w:hAnsiTheme="minorHAnsi" w:cstheme="minorBidi"/>
+          <w:sz w:val="22"/>
+          <w:szCs w:val="22"/>
+          <w:lang w:eastAsia="en-US"/>
+        </w:rPr>
+        <w:t> kann eine, mehrere oder keine Lösung haben. Diese Unterscheidung kann schon nach der Vorwärtselimination getroffen werden, indem die letzte Zeile betrachtet wird</w:t>
+      </w:r>
+      <w:r>
+        <w:rPr>
+          <w:rFonts w:asciiTheme="minorHAnsi" w:eastAsiaTheme="minorHAnsi" w:hAnsiTheme="minorHAnsi" w:cstheme="minorBidi"/>
+          <w:sz w:val="22"/>
+          <w:szCs w:val="22"/>
+          <w:lang w:eastAsia="en-US"/>
+        </w:rPr>
+        <w:t>.</w:t>
+      </w:r>
+    </w:p>
+    <w:p>
+      <w:pPr>
+        <w:pStyle w:val="NormalWeb"/>
+        <w:shd w:val="clear" w:color="auto" w:fill="FFFFFF"/>
+        <w:spacing w:before="0" w:beforeAutospacing="0"/>
+        <w:rPr>
+          <w:rFonts w:asciiTheme="minorHAnsi" w:eastAsiaTheme="minorHAnsi" w:hAnsiTheme="minorHAnsi" w:cstheme="minorBidi"/>
+          <w:sz w:val="22"/>
+          <w:szCs w:val="22"/>
+          <w:lang w:eastAsia="en-US"/>
+        </w:rPr>
+      </w:pPr>
+      <w:r>
+        <w:rPr>
+          <w:rFonts w:asciiTheme="minorHAnsi" w:eastAsiaTheme="minorHAnsi" w:hAnsiTheme="minorHAnsi" w:cstheme="minorBidi"/>
+          <w:sz w:val="22"/>
+          <w:szCs w:val="22"/>
+          <w:lang w:eastAsia="en-US"/>
+        </w:rPr>
+        <w:t>Beispiel:</w:t>
+      </w:r>
+    </w:p>
+    <w:p>
+      <w:pPr>
+        <w:numPr>
+          <w:ilvl w:val="0"/>
+          <w:numId w:val="1"/>
+        </w:numPr>
+        <w:shd w:val="clear" w:color="auto" w:fill="FFFFFF"/>
+        <w:spacing w:after="120" w:line="240" w:lineRule="auto"/>
+        <w:rPr>
+          <w:rFonts w:ascii="Segoe UI" w:hAnsi="Segoe UI" w:cs="Segoe UI"/>
+          <w:color w:val="212529"/>
+          <w:sz w:val="26"/>
+          <w:szCs w:val="26"/>
+        </w:rPr>
+      </w:pPr>
+      <w:r>
+        <w:rPr>
+          <w:rStyle w:val="mord"/>
+          <w:rFonts w:ascii="KaTeX_Math" w:hAnsi="KaTeX_Math"/>
+          <w:i/>
+          <w:iCs/>
+          <w:color w:val="212529"/>
+          <w:sz w:val="31"/>
+          <w:szCs w:val="31"/>
+        </w:rPr>
+        <w:t>x</w:t>
+      </w:r>
+      <w:r>
+        <w:rPr>
+          <w:rFonts w:ascii="Segoe UI" w:hAnsi="Segoe UI" w:cs="Segoe UI"/>
+          <w:color w:val="212529"/>
+          <w:sz w:val="26"/>
+          <w:szCs w:val="26"/>
+        </w:rPr>
+        <w:t> + 2</w:t>
+      </w:r>
+      <w:r>
+        <w:rPr>
+          <w:rStyle w:val="katex-mathml"/>
+          <w:color w:val="212529"/>
+          <w:sz w:val="31"/>
+          <w:szCs w:val="31"/>
+          <w:bdr w:val="none" w:sz="0" w:space="0" w:color="auto" w:frame="1"/>
+        </w:rPr>
+        <w:t>y</w:t>
+      </w:r>
+      <w:r>
+        <w:rPr>
+          <w:rStyle w:val="mord"/>
+          <w:rFonts w:ascii="KaTeX_Math" w:hAnsi="KaTeX_Math"/>
+          <w:i/>
+          <w:iCs/>
+          <w:color w:val="212529"/>
+          <w:sz w:val="31"/>
+          <w:szCs w:val="31"/>
+        </w:rPr>
+        <w:t>y</w:t>
+      </w:r>
+      <w:r>
+        <w:rPr>
+          <w:rFonts w:ascii="Segoe UI" w:hAnsi="Segoe UI" w:cs="Segoe UI"/>
+          <w:color w:val="212529"/>
+          <w:sz w:val="26"/>
+          <w:szCs w:val="26"/>
+        </w:rPr>
+        <w:t> + 3</w:t>
+      </w:r>
+      <w:r>
+        <w:rPr>
+          <w:rStyle w:val="katex-mathml"/>
+          <w:color w:val="212529"/>
+          <w:sz w:val="31"/>
+          <w:szCs w:val="31"/>
+          <w:bdr w:val="none" w:sz="0" w:space="0" w:color="auto" w:frame="1"/>
+        </w:rPr>
+        <w:t>z</w:t>
+      </w:r>
+      <w:r>
+        <w:rPr>
+          <w:rStyle w:val="mord"/>
+          <w:rFonts w:ascii="KaTeX_Math" w:hAnsi="KaTeX_Math"/>
+          <w:i/>
+          <w:iCs/>
+          <w:color w:val="212529"/>
+          <w:sz w:val="31"/>
+          <w:szCs w:val="31"/>
+        </w:rPr>
+        <w:t>z</w:t>
+      </w:r>
+      <w:r>
+        <w:rPr>
+          <w:rFonts w:ascii="Segoe UI" w:hAnsi="Segoe UI" w:cs="Segoe UI"/>
+          <w:color w:val="212529"/>
+          <w:sz w:val="26"/>
+          <w:szCs w:val="26"/>
+        </w:rPr>
+        <w:t> = 2, hier: </w:t>
+      </w:r>
+      <w:r>
+        <w:rPr>
+          <w:rStyle w:val="katex-mathml"/>
+          <w:color w:val="212529"/>
+          <w:sz w:val="31"/>
+          <w:szCs w:val="31"/>
+          <w:bdr w:val="none" w:sz="0" w:space="0" w:color="auto" w:frame="1"/>
+        </w:rPr>
+        <w:t xml:space="preserve">a_1 = </w:t>
+      </w:r>
+      <w:proofErr w:type="gramStart"/>
+      <w:r>
+        <w:rPr>
+          <w:rStyle w:val="katex-mathml"/>
+          <w:color w:val="212529"/>
+          <w:sz w:val="31"/>
+          <w:szCs w:val="31"/>
+          <w:bdr w:val="none" w:sz="0" w:space="0" w:color="auto" w:frame="1"/>
+        </w:rPr>
+        <w:t>1,\</w:t>
+      </w:r>
+      <w:proofErr w:type="gramEnd"/>
+      <w:r>
+        <w:rPr>
+          <w:rStyle w:val="katex-mathml"/>
+          <w:color w:val="212529"/>
+          <w:sz w:val="31"/>
+          <w:szCs w:val="31"/>
+          <w:bdr w:val="none" w:sz="0" w:space="0" w:color="auto" w:frame="1"/>
+        </w:rPr>
+        <w:t>, a_2 = 2,\, a_3 = 3</w:t>
+      </w:r>
+      <w:r>
+        <w:rPr>
+          <w:rStyle w:val="mord"/>
+          <w:rFonts w:ascii="KaTeX_Math" w:hAnsi="KaTeX_Math"/>
+          <w:i/>
+          <w:iCs/>
+          <w:color w:val="212529"/>
+          <w:sz w:val="31"/>
+          <w:szCs w:val="31"/>
+        </w:rPr>
+        <w:t>a</w:t>
+      </w:r>
+      <w:r>
+        <w:rPr>
+          <w:rStyle w:val="mord"/>
+          <w:color w:val="212529"/>
+        </w:rPr>
+        <w:t>1</w:t>
+      </w:r>
+      <w:r>
+        <w:rPr>
+          <w:rStyle w:val="vlist-s"/>
+          <w:color w:val="212529"/>
+          <w:sz w:val="2"/>
+          <w:szCs w:val="2"/>
+        </w:rPr>
+        <w:t>​</w:t>
+      </w:r>
+      <w:r>
+        <w:rPr>
+          <w:rStyle w:val="mrel"/>
+          <w:color w:val="212529"/>
+          <w:sz w:val="31"/>
+          <w:szCs w:val="31"/>
+        </w:rPr>
+        <w:t>=</w:t>
+      </w:r>
+      <w:r>
+        <w:rPr>
+          <w:rStyle w:val="mord"/>
+          <w:color w:val="212529"/>
+          <w:sz w:val="31"/>
+          <w:szCs w:val="31"/>
+        </w:rPr>
+        <w:t>1</w:t>
+      </w:r>
+      <w:r>
+        <w:rPr>
+          <w:rStyle w:val="mpunct"/>
+          <w:color w:val="212529"/>
+          <w:sz w:val="31"/>
+          <w:szCs w:val="31"/>
+        </w:rPr>
+        <w:t>,</w:t>
+      </w:r>
+      <w:r>
+        <w:rPr>
+          <w:rStyle w:val="mord"/>
+          <w:rFonts w:ascii="KaTeX_Math" w:hAnsi="KaTeX_Math"/>
+          <w:i/>
+          <w:iCs/>
+          <w:color w:val="212529"/>
+          <w:sz w:val="31"/>
+          <w:szCs w:val="31"/>
+        </w:rPr>
+        <w:t>a</w:t>
+      </w:r>
+      <w:r>
+        <w:rPr>
+          <w:rStyle w:val="mord"/>
+          <w:color w:val="212529"/>
+        </w:rPr>
+        <w:t>2</w:t>
+      </w:r>
+      <w:r>
+        <w:rPr>
+          <w:rStyle w:val="vlist-s"/>
+          <w:color w:val="212529"/>
+          <w:sz w:val="2"/>
+          <w:szCs w:val="2"/>
+        </w:rPr>
+        <w:t>​</w:t>
+      </w:r>
+      <w:r>
+        <w:rPr>
+          <w:rStyle w:val="mrel"/>
+          <w:color w:val="212529"/>
+          <w:sz w:val="31"/>
+          <w:szCs w:val="31"/>
+        </w:rPr>
+        <w:t>=</w:t>
+      </w:r>
+      <w:r>
+        <w:rPr>
+          <w:rStyle w:val="mord"/>
+          <w:color w:val="212529"/>
+          <w:sz w:val="31"/>
+          <w:szCs w:val="31"/>
+        </w:rPr>
+        <w:t>2</w:t>
+      </w:r>
+      <w:r>
+        <w:rPr>
+          <w:rStyle w:val="mpunct"/>
+          <w:color w:val="212529"/>
+          <w:sz w:val="31"/>
+          <w:szCs w:val="31"/>
+        </w:rPr>
+        <w:t>,</w:t>
+      </w:r>
+      <w:r>
+        <w:rPr>
+          <w:rStyle w:val="mord"/>
+          <w:rFonts w:ascii="KaTeX_Math" w:hAnsi="KaTeX_Math"/>
+          <w:i/>
+          <w:iCs/>
+          <w:color w:val="212529"/>
+          <w:sz w:val="31"/>
+          <w:szCs w:val="31"/>
+        </w:rPr>
+        <w:t>a</w:t>
+      </w:r>
+      <w:r>
+        <w:rPr>
+          <w:rStyle w:val="mord"/>
+          <w:color w:val="212529"/>
+        </w:rPr>
+        <w:t>3</w:t>
+      </w:r>
+      <w:r>
+        <w:rPr>
+          <w:rStyle w:val="vlist-s"/>
+          <w:color w:val="212529"/>
+          <w:sz w:val="2"/>
+          <w:szCs w:val="2"/>
+        </w:rPr>
+        <w:t>​</w:t>
+      </w:r>
+      <w:r>
+        <w:rPr>
+          <w:rStyle w:val="mrel"/>
+          <w:color w:val="212529"/>
+          <w:sz w:val="31"/>
+          <w:szCs w:val="31"/>
+        </w:rPr>
+        <w:t>=</w:t>
+      </w:r>
+      <w:r>
+        <w:rPr>
+          <w:rStyle w:val="mord"/>
+          <w:color w:val="212529"/>
+          <w:sz w:val="31"/>
+          <w:szCs w:val="31"/>
+        </w:rPr>
+        <w:t>3</w:t>
+      </w:r>
+      <w:r>
+        <w:rPr>
+          <w:rFonts w:ascii="Segoe UI" w:hAnsi="Segoe UI" w:cs="Segoe UI"/>
+          <w:color w:val="212529"/>
+          <w:sz w:val="26"/>
+          <w:szCs w:val="26"/>
+        </w:rPr>
+        <w:t> und </w:t>
+      </w:r>
+      <w:r>
+        <w:rPr>
+          <w:rStyle w:val="katex-mathml"/>
+          <w:color w:val="212529"/>
+          <w:sz w:val="31"/>
+          <w:szCs w:val="31"/>
+          <w:bdr w:val="none" w:sz="0" w:space="0" w:color="auto" w:frame="1"/>
+        </w:rPr>
+        <w:t>e_1 = 2</w:t>
+      </w:r>
+      <w:r>
+        <w:rPr>
+          <w:rStyle w:val="mord"/>
+          <w:rFonts w:ascii="KaTeX_Math" w:hAnsi="KaTeX_Math"/>
+          <w:i/>
+          <w:iCs/>
+          <w:color w:val="212529"/>
+          <w:sz w:val="31"/>
+          <w:szCs w:val="31"/>
+        </w:rPr>
+        <w:t>e</w:t>
+      </w:r>
+      <w:r>
+        <w:rPr>
+          <w:rStyle w:val="mord"/>
+          <w:color w:val="212529"/>
+        </w:rPr>
+        <w:t>1</w:t>
+      </w:r>
+      <w:r>
+        <w:rPr>
+          <w:rStyle w:val="vlist-s"/>
+          <w:color w:val="212529"/>
+          <w:sz w:val="2"/>
+          <w:szCs w:val="2"/>
+        </w:rPr>
+        <w:t>​</w:t>
+      </w:r>
+      <w:r>
+        <w:rPr>
+          <w:rStyle w:val="mrel"/>
+          <w:color w:val="212529"/>
+          <w:sz w:val="31"/>
+          <w:szCs w:val="31"/>
+        </w:rPr>
+        <w:t>=</w:t>
+      </w:r>
+      <w:r>
+        <w:rPr>
+          <w:rStyle w:val="mord"/>
+          <w:color w:val="212529"/>
+          <w:sz w:val="31"/>
+          <w:szCs w:val="31"/>
+        </w:rPr>
+        <w:t>2</w:t>
+      </w:r>
+    </w:p>
+    <w:p>
+      <w:pPr>
+        <w:numPr>
+          <w:ilvl w:val="0"/>
+          <w:numId w:val="1"/>
+        </w:numPr>
+        <w:shd w:val="clear" w:color="auto" w:fill="FFFFFF"/>
+        <w:spacing w:after="120" w:line="240" w:lineRule="auto"/>
+        <w:rPr>
+          <w:rFonts w:ascii="Segoe UI" w:hAnsi="Segoe UI" w:cs="Segoe UI"/>
+          <w:color w:val="212529"/>
+          <w:sz w:val="26"/>
+          <w:szCs w:val="26"/>
+        </w:rPr>
+      </w:pPr>
+      <w:r>
+        <w:rPr>
+          <w:rStyle w:val="katex-mathml"/>
+          <w:color w:val="212529"/>
+          <w:sz w:val="31"/>
+          <w:szCs w:val="31"/>
+          <w:bdr w:val="none" w:sz="0" w:space="0" w:color="auto" w:frame="1"/>
+        </w:rPr>
+        <w:t>x</w:t>
+      </w:r>
+      <w:r>
+        <w:rPr>
+          <w:rStyle w:val="mord"/>
+          <w:rFonts w:ascii="KaTeX_Math" w:hAnsi="KaTeX_Math"/>
+          <w:i/>
+          <w:iCs/>
+          <w:color w:val="212529"/>
+          <w:sz w:val="31"/>
+          <w:szCs w:val="31"/>
+        </w:rPr>
+        <w:t>x</w:t>
+      </w:r>
+      <w:r>
+        <w:rPr>
+          <w:rFonts w:ascii="Segoe UI" w:hAnsi="Segoe UI" w:cs="Segoe UI"/>
+          <w:color w:val="212529"/>
+          <w:sz w:val="26"/>
+          <w:szCs w:val="26"/>
+        </w:rPr>
+        <w:t> + </w:t>
+      </w:r>
+      <w:proofErr w:type="spellStart"/>
+      <w:r>
+        <w:rPr>
+          <w:rStyle w:val="katex-mathml"/>
+          <w:color w:val="212529"/>
+          <w:sz w:val="31"/>
+          <w:szCs w:val="31"/>
+          <w:bdr w:val="none" w:sz="0" w:space="0" w:color="auto" w:frame="1"/>
+        </w:rPr>
+        <w:t>y</w:t>
+      </w:r>
+      <w:r>
+        <w:rPr>
+          <w:rStyle w:val="mord"/>
+          <w:rFonts w:ascii="KaTeX_Math" w:hAnsi="KaTeX_Math"/>
+          <w:i/>
+          <w:iCs/>
+          <w:color w:val="212529"/>
+          <w:sz w:val="31"/>
+          <w:szCs w:val="31"/>
+        </w:rPr>
+        <w:t>y</w:t>
+      </w:r>
+      <w:proofErr w:type="spellEnd"/>
+      <w:r>
+        <w:rPr>
+          <w:rFonts w:ascii="Segoe UI" w:hAnsi="Segoe UI" w:cs="Segoe UI"/>
+          <w:color w:val="212529"/>
+          <w:sz w:val="26"/>
+          <w:szCs w:val="26"/>
+        </w:rPr>
+        <w:t> + </w:t>
+      </w:r>
+      <w:proofErr w:type="spellStart"/>
+      <w:r>
+        <w:rPr>
+          <w:rStyle w:val="katex-mathml"/>
+          <w:color w:val="212529"/>
+          <w:sz w:val="31"/>
+          <w:szCs w:val="31"/>
+          <w:bdr w:val="none" w:sz="0" w:space="0" w:color="auto" w:frame="1"/>
+        </w:rPr>
+        <w:t>z</w:t>
+      </w:r>
+      <w:r>
+        <w:rPr>
+          <w:rStyle w:val="mord"/>
+          <w:rFonts w:ascii="KaTeX_Math" w:hAnsi="KaTeX_Math"/>
+          <w:i/>
+          <w:iCs/>
+          <w:color w:val="212529"/>
+          <w:sz w:val="31"/>
+          <w:szCs w:val="31"/>
+        </w:rPr>
+        <w:t>z</w:t>
+      </w:r>
+      <w:proofErr w:type="spellEnd"/>
+      <w:r>
+        <w:rPr>
+          <w:rFonts w:ascii="Segoe UI" w:hAnsi="Segoe UI" w:cs="Segoe UI"/>
+          <w:color w:val="212529"/>
+          <w:sz w:val="26"/>
+          <w:szCs w:val="26"/>
+        </w:rPr>
+        <w:t> = 2</w:t>
+      </w:r>
+    </w:p>
+    <w:p>
+      <w:pPr>
+        <w:numPr>
+          <w:ilvl w:val="0"/>
+          <w:numId w:val="1"/>
+        </w:numPr>
+        <w:shd w:val="clear" w:color="auto" w:fill="FFFFFF"/>
+        <w:spacing w:after="120" w:line="240" w:lineRule="auto"/>
+        <w:rPr>
+          <w:rFonts w:ascii="Segoe UI" w:hAnsi="Segoe UI" w:cs="Segoe UI"/>
+          <w:color w:val="212529"/>
+          <w:sz w:val="26"/>
+          <w:szCs w:val="26"/>
+        </w:rPr>
+      </w:pPr>
+      <w:r>
+        <w:rPr>
+          <w:rFonts w:ascii="Segoe UI" w:hAnsi="Segoe UI" w:cs="Segoe UI"/>
+          <w:color w:val="212529"/>
+          <w:sz w:val="26"/>
+          <w:szCs w:val="26"/>
+        </w:rPr>
+        <w:t>3</w:t>
+      </w:r>
+      <w:r>
+        <w:rPr>
+          <w:rStyle w:val="katex-mathml"/>
+          <w:color w:val="212529"/>
+          <w:sz w:val="31"/>
+          <w:szCs w:val="31"/>
+          <w:bdr w:val="none" w:sz="0" w:space="0" w:color="auto" w:frame="1"/>
+        </w:rPr>
+        <w:t>x</w:t>
+      </w:r>
+      <w:r>
+        <w:rPr>
+          <w:rStyle w:val="mord"/>
+          <w:rFonts w:ascii="KaTeX_Math" w:hAnsi="KaTeX_Math"/>
+          <w:i/>
+          <w:iCs/>
+          <w:color w:val="212529"/>
+          <w:sz w:val="31"/>
+          <w:szCs w:val="31"/>
+        </w:rPr>
+        <w:t>x</w:t>
+      </w:r>
+      <w:r>
+        <w:rPr>
+          <w:rFonts w:ascii="Segoe UI" w:hAnsi="Segoe UI" w:cs="Segoe UI"/>
+          <w:color w:val="212529"/>
+          <w:sz w:val="26"/>
+          <w:szCs w:val="26"/>
+        </w:rPr>
+        <w:t> + 3</w:t>
+      </w:r>
+      <w:r>
+        <w:rPr>
+          <w:rStyle w:val="katex-mathml"/>
+          <w:color w:val="212529"/>
+          <w:sz w:val="31"/>
+          <w:szCs w:val="31"/>
+          <w:bdr w:val="none" w:sz="0" w:space="0" w:color="auto" w:frame="1"/>
+        </w:rPr>
+        <w:t>y</w:t>
+      </w:r>
+      <w:r>
+        <w:rPr>
+          <w:rStyle w:val="mord"/>
+          <w:rFonts w:ascii="KaTeX_Math" w:hAnsi="KaTeX_Math"/>
+          <w:i/>
+          <w:iCs/>
+          <w:color w:val="212529"/>
+          <w:sz w:val="31"/>
+          <w:szCs w:val="31"/>
+        </w:rPr>
+        <w:t>y</w:t>
+      </w:r>
+      <w:r>
+        <w:rPr>
+          <w:rFonts w:ascii="Segoe UI" w:hAnsi="Segoe UI" w:cs="Segoe UI"/>
+          <w:color w:val="212529"/>
+          <w:sz w:val="26"/>
+          <w:szCs w:val="26"/>
+        </w:rPr>
+        <w:t> + </w:t>
+      </w:r>
+      <w:proofErr w:type="spellStart"/>
+      <w:r>
+        <w:rPr>
+          <w:rStyle w:val="katex-mathml"/>
+          <w:color w:val="212529"/>
+          <w:sz w:val="31"/>
+          <w:szCs w:val="31"/>
+          <w:bdr w:val="none" w:sz="0" w:space="0" w:color="auto" w:frame="1"/>
+        </w:rPr>
+        <w:t>z</w:t>
+      </w:r>
+      <w:r>
+        <w:rPr>
+          <w:rStyle w:val="mord"/>
+          <w:rFonts w:ascii="KaTeX_Math" w:hAnsi="KaTeX_Math"/>
+          <w:i/>
+          <w:iCs/>
+          <w:color w:val="212529"/>
+          <w:sz w:val="31"/>
+          <w:szCs w:val="31"/>
+        </w:rPr>
+        <w:t>z</w:t>
+      </w:r>
+      <w:proofErr w:type="spellEnd"/>
+      <w:r>
+        <w:rPr>
+          <w:rFonts w:ascii="Segoe UI" w:hAnsi="Segoe UI" w:cs="Segoe UI"/>
+          <w:color w:val="212529"/>
+          <w:sz w:val="26"/>
+          <w:szCs w:val="26"/>
+        </w:rPr>
+        <w:t> = 0</w:t>
+      </w:r>
+    </w:p>
+    <w:p>
+      <w:pPr>
+        <w:shd w:val="clear" w:color="auto" w:fill="FFFFFF"/>
+        <w:spacing w:after="0"/>
+        <w:rPr>
+          <w:rFonts w:ascii="Segoe UI" w:hAnsi="Segoe UI" w:cs="Segoe UI"/>
+          <w:color w:val="212529"/>
+          <w:sz w:val="26"/>
+          <w:szCs w:val="26"/>
+        </w:rPr>
+      </w:pPr>
+      <w:r>
+        <w:rPr>
+          <w:rFonts w:ascii="Segoe UI" w:hAnsi="Segoe UI" w:cs="Segoe UI"/>
+          <w:color w:val="212529"/>
+          <w:sz w:val="26"/>
+          <w:szCs w:val="26"/>
+        </w:rPr>
+        <w:t>Es werden schematisch nur die Koeffizienten </w:t>
+      </w:r>
+      <w:r>
+        <w:rPr>
+          <w:rStyle w:val="katex-mathml"/>
+          <w:color w:val="212529"/>
+          <w:sz w:val="31"/>
+          <w:szCs w:val="31"/>
+          <w:bdr w:val="none" w:sz="0" w:space="0" w:color="auto" w:frame="1"/>
+        </w:rPr>
+        <w:t>(</w:t>
+      </w:r>
+      <w:proofErr w:type="gramStart"/>
+      <w:r>
+        <w:rPr>
+          <w:rStyle w:val="katex-mathml"/>
+          <w:color w:val="212529"/>
+          <w:sz w:val="31"/>
+          <w:szCs w:val="31"/>
+          <w:bdr w:val="none" w:sz="0" w:space="0" w:color="auto" w:frame="1"/>
+        </w:rPr>
+        <w:t>a,\</w:t>
+      </w:r>
+      <w:proofErr w:type="gramEnd"/>
+      <w:r>
+        <w:rPr>
+          <w:rStyle w:val="katex-mathml"/>
+          <w:color w:val="212529"/>
+          <w:sz w:val="31"/>
+          <w:szCs w:val="31"/>
+          <w:bdr w:val="none" w:sz="0" w:space="0" w:color="auto" w:frame="1"/>
+        </w:rPr>
+        <w:t>, b,\, c,\, e)</w:t>
+      </w:r>
+      <w:r>
+        <w:rPr>
+          <w:rStyle w:val="mopen"/>
+          <w:color w:val="212529"/>
+          <w:sz w:val="31"/>
+          <w:szCs w:val="31"/>
+        </w:rPr>
+        <w:t>(</w:t>
+      </w:r>
+      <w:proofErr w:type="spellStart"/>
+      <w:r>
+        <w:rPr>
+          <w:rStyle w:val="mord"/>
+          <w:rFonts w:ascii="KaTeX_Math" w:hAnsi="KaTeX_Math"/>
+          <w:i/>
+          <w:iCs/>
+          <w:color w:val="212529"/>
+          <w:sz w:val="31"/>
+          <w:szCs w:val="31"/>
+        </w:rPr>
+        <w:t>a</w:t>
+      </w:r>
+      <w:r>
+        <w:rPr>
+          <w:rStyle w:val="mpunct"/>
+          <w:color w:val="212529"/>
+          <w:sz w:val="31"/>
+          <w:szCs w:val="31"/>
+        </w:rPr>
+        <w:t>,</w:t>
+      </w:r>
+      <w:r>
+        <w:rPr>
+          <w:rStyle w:val="mord"/>
+          <w:rFonts w:ascii="KaTeX_Math" w:hAnsi="KaTeX_Math"/>
+          <w:i/>
+          <w:iCs/>
+          <w:color w:val="212529"/>
+          <w:sz w:val="31"/>
+          <w:szCs w:val="31"/>
+        </w:rPr>
+        <w:t>b</w:t>
+      </w:r>
+      <w:r>
+        <w:rPr>
+          <w:rStyle w:val="mpunct"/>
+          <w:color w:val="212529"/>
+          <w:sz w:val="31"/>
+          <w:szCs w:val="31"/>
+        </w:rPr>
+        <w:t>,</w:t>
+      </w:r>
+      <w:r>
+        <w:rPr>
+          <w:rStyle w:val="mord"/>
+          <w:rFonts w:ascii="KaTeX_Math" w:hAnsi="KaTeX_Math"/>
+          <w:i/>
+          <w:iCs/>
+          <w:color w:val="212529"/>
+          <w:sz w:val="31"/>
+          <w:szCs w:val="31"/>
+        </w:rPr>
+        <w:t>c</w:t>
+      </w:r>
+      <w:r>
+        <w:rPr>
+          <w:rStyle w:val="mpunct"/>
+          <w:color w:val="212529"/>
+          <w:sz w:val="31"/>
+          <w:szCs w:val="31"/>
+        </w:rPr>
+        <w:t>,</w:t>
+      </w:r>
+      <w:r>
+        <w:rPr>
+          <w:rStyle w:val="mord"/>
+          <w:rFonts w:ascii="KaTeX_Math" w:hAnsi="KaTeX_Math"/>
+          <w:i/>
+          <w:iCs/>
+          <w:color w:val="212529"/>
+          <w:sz w:val="31"/>
+          <w:szCs w:val="31"/>
+        </w:rPr>
+        <w:t>e</w:t>
+      </w:r>
+      <w:proofErr w:type="spellEnd"/>
+      <w:r>
+        <w:rPr>
+          <w:rStyle w:val="mclose"/>
+          <w:color w:val="212529"/>
+          <w:sz w:val="31"/>
+          <w:szCs w:val="31"/>
+        </w:rPr>
+        <w:t>)</w:t>
+      </w:r>
+      <w:r>
+        <w:rPr>
+          <w:rFonts w:ascii="Segoe UI" w:hAnsi="Segoe UI" w:cs="Segoe UI"/>
+          <w:color w:val="212529"/>
+          <w:sz w:val="26"/>
+          <w:szCs w:val="26"/>
+        </w:rPr>
+        <w:t> geschrieben:</w:t>
+      </w:r>
+    </w:p>
+    <w:p>
+      <w:pPr>
+        <w:shd w:val="clear" w:color="auto" w:fill="FFFFFF"/>
+        <w:spacing w:line="360" w:lineRule="atLeast"/>
+        <w:rPr>
+          <w:rFonts w:ascii="Segoe UI" w:hAnsi="Segoe UI" w:cs="Segoe UI"/>
+          <w:color w:val="212529"/>
+          <w:sz w:val="23"/>
+          <w:szCs w:val="23"/>
+        </w:rPr>
+      </w:pPr>
+      <w:r>
+        <w:rPr>
+          <w:rFonts w:ascii="Segoe UI" w:hAnsi="Segoe UI" w:cs="Segoe UI"/>
+          <w:noProof/>
+          <w:color w:val="212529"/>
+          <w:sz w:val="23"/>
+          <w:szCs w:val="23"/>
+        </w:rPr>
+        <w:drawing>
+          <wp:inline distT="0" distB="0" distL="0" distR="0" wp14:anchorId="39B82D3E" wp14:editId="2A12A528">
+            <wp:extent cx="933450" cy="409575"/>
+            <wp:effectExtent l="0" t="0" r="0" b="9525"/>
+            <wp:docPr id="6" name="Picture 6"/>
+            <wp:cNvGraphicFramePr>
+              <a:graphicFrameLocks xmlns:a="http://schemas.openxmlformats.org/drawingml/2006/main" noChangeAspect="1"/>
+            </wp:cNvGraphicFramePr>
+            <a:graphic xmlns:a="http://schemas.openxmlformats.org/drawingml/2006/main">
+              <a:graphicData uri="http://schemas.openxmlformats.org/drawingml/2006/picture">
+                <pic:pic xmlns:pic="http://schemas.openxmlformats.org/drawingml/2006/picture">
+                  <pic:nvPicPr>
+                    <pic:cNvPr id="0" name="Picture 1"/>
+                    <pic:cNvPicPr>
+                      <a:picLocks noChangeAspect="1" noChangeArrowheads="1"/>
+                    </pic:cNvPicPr>
+                  </pic:nvPicPr>
+                  <pic:blipFill>
+                    <a:blip r:embed="rId11">
+                      <a:extLst>
+                        <a:ext uri="{28A0092B-C50C-407E-A947-70E740481C1C}">
+                          <a14:useLocalDpi xmlns:a14="http://schemas.microsoft.com/office/drawing/2010/main" val="0"/>
+                        </a:ext>
+                      </a:extLst>
+                    </a:blip>
+                    <a:srcRect/>
+                    <a:stretch>
+                      <a:fillRect/>
+                    </a:stretch>
+                  </pic:blipFill>
+                  <pic:spPr bwMode="auto">
+                    <a:xfrm>
+                      <a:off x="0" y="0"/>
+                      <a:ext cx="933450" cy="409575"/>
+                    </a:xfrm>
+                    <a:prstGeom prst="rect">
+                      <a:avLst/>
+                    </a:prstGeom>
+                    <a:noFill/>
+                    <a:ln>
+                      <a:noFill/>
+                    </a:ln>
+                  </pic:spPr>
+                </pic:pic>
+              </a:graphicData>
+            </a:graphic>
+          </wp:inline>
+        </w:drawing>
+      </w:r>
+    </w:p>
+    <w:p>
+      <w:pPr>
+        <w:shd w:val="clear" w:color="auto" w:fill="FFFFFF"/>
+        <w:spacing w:line="240" w:lineRule="auto"/>
+      </w:pPr>
+      <w:r>
+        <w:t xml:space="preserve">Jetzt wird so umgeformt, dass b_1b1​ und c_1c1​ Null werden, indem man geeignete Vielfache der ersten Gleichung zur zweiten und dritten Gleichung addiert. Den Multiplikator, mit dem man die Zeile multiplizieren muss, erhält man, indem man die erste Zahl der Zeile, aus der das Element </w:t>
+      </w:r>
+      <w:proofErr w:type="spellStart"/>
+      <w:r>
+        <w:t>elimiert</w:t>
+      </w:r>
+      <w:proofErr w:type="spellEnd"/>
+      <w:r>
+        <w:t xml:space="preserve"> werden soll, durch die Zahl teilt, die sich in der Zeile darüber an der gleichen Position befindet (hier: 1/1=1, 3/1=3). Da das Element verschwinden soll, muss die Zahl noch mit (-1) multipliziert werden, so dass sie negativ wird.</w:t>
+      </w:r>
+    </w:p>
+    <w:p>
+      <w:pPr>
+        <w:shd w:val="clear" w:color="auto" w:fill="FFFFFF"/>
+      </w:pPr>
+      <w:r>
+        <w:t>Zu Zeile 2 wird das (-</w:t>
+      </w:r>
+      <w:proofErr w:type="gramStart"/>
+      <w:r>
+        <w:t>1)-</w:t>
+      </w:r>
+      <w:proofErr w:type="gramEnd"/>
+      <w:r>
+        <w:t>fache und zu Zeile 3 das (-3)-fache von Zeile 1 addiert. Damit c_2c2​ Null wird, wird ein Vielfaches von Zeile 2 zu Zeile 3 addiert, in diesem Fall das (-</w:t>
+      </w:r>
+      <w:proofErr w:type="gramStart"/>
+      <w:r>
+        <w:t>3)-</w:t>
+      </w:r>
+      <w:proofErr w:type="gramEnd"/>
+      <w:r>
+        <w:t>fache:</w:t>
+      </w:r>
+    </w:p>
+    <w:p>
+      <w:pPr>
+        <w:shd w:val="clear" w:color="auto" w:fill="FFFFFF"/>
+        <w:spacing w:line="360" w:lineRule="atLeast"/>
+      </w:pPr>
+      <w:r>
+        <w:drawing>
+          <wp:inline distT="0" distB="0" distL="0" distR="0" wp14:anchorId="69AC7BDD" wp14:editId="27AA952A">
+            <wp:extent cx="1895475" cy="1247775"/>
+            <wp:effectExtent l="0" t="0" r="9525" b="9525"/>
+            <wp:docPr id="5" name="Picture 5" descr="A picture containing text, clock&#10;&#10;Description automatically generated"/>
+            <wp:cNvGraphicFramePr>
+              <a:graphicFrameLocks xmlns:a="http://schemas.openxmlformats.org/drawingml/2006/main" noChangeAspect="1"/>
+            </wp:cNvGraphicFramePr>
+            <a:graphic xmlns:a="http://schemas.openxmlformats.org/drawingml/2006/main">
+              <a:graphicData uri="http://schemas.openxmlformats.org/drawingml/2006/picture">
+                <pic:pic xmlns:pic="http://schemas.openxmlformats.org/drawingml/2006/picture">
+                  <pic:nvPicPr>
+                    <pic:cNvPr id="5" name="Picture 5" descr="A picture containing text, clock&#10;&#10;Description automatically generated"/>
+                    <pic:cNvPicPr>
+                      <a:picLocks noChangeAspect="1" noChangeArrowheads="1"/>
+                    </pic:cNvPicPr>
+                  </pic:nvPicPr>
+                  <pic:blipFill>
+                    <a:blip r:embed="rId12">
+                      <a:extLst>
+                        <a:ext uri="{28A0092B-C50C-407E-A947-70E740481C1C}">
+                          <a14:useLocalDpi xmlns:a14="http://schemas.microsoft.com/office/drawing/2010/main" val="0"/>
+                        </a:ext>
+                      </a:extLst>
+                    </a:blip>
+                    <a:srcRect/>
+                    <a:stretch>
+                      <a:fillRect/>
+                    </a:stretch>
+                  </pic:blipFill>
+                  <pic:spPr bwMode="auto">
+                    <a:xfrm>
+                      <a:off x="0" y="0"/>
+                      <a:ext cx="1895475" cy="1247775"/>
+                    </a:xfrm>
+                    <a:prstGeom prst="rect">
+                      <a:avLst/>
+                    </a:prstGeom>
+                    <a:noFill/>
+                    <a:ln>
+                      <a:noFill/>
+                    </a:ln>
+                  </pic:spPr>
+                </pic:pic>
+              </a:graphicData>
+            </a:graphic>
+          </wp:inline>
+        </w:drawing>
+      </w:r>
+    </w:p>
+    <w:p>
+      <w:pPr>
+        <w:shd w:val="clear" w:color="auto" w:fill="FFFFFF"/>
+        <w:spacing w:line="240" w:lineRule="auto"/>
+      </w:pPr>
+      <w:r>
+        <w:t>Falls die Zahl, durch die zur Berechnung des Multiplikators dividiert wird (hier für die ersten beiden Zeilen die Zahl 1, beim dritten Mal die Zahl (-1</w:t>
+      </w:r>
+      <w:proofErr w:type="gramStart"/>
+      <w:r>
+        <w:t>) )</w:t>
+      </w:r>
+      <w:proofErr w:type="gramEnd"/>
+      <w:r>
+        <w:t>, Null ist, wird diese Zeile mit einer weiter unten liegenden vertauscht.</w:t>
+      </w:r>
+    </w:p>
+    <w:p>
+      <w:pPr>
+        <w:shd w:val="clear" w:color="auto" w:fill="FFFFFF"/>
+      </w:pPr>
+      <w:r>
+        <w:t>Am Ende kann durch Betrachten der letzten Zeile über die Lösbarkeit entschieden werden. Das Gleichungssystem ist:</w:t>
+      </w:r>
+    </w:p>
+    <w:p>
+      <w:pPr>
+        <w:numPr>
+          <w:ilvl w:val="0"/>
+          <w:numId w:val="2"/>
+        </w:numPr>
+        <w:shd w:val="clear" w:color="auto" w:fill="FFFFFF"/>
+        <w:spacing w:after="120" w:line="240" w:lineRule="auto"/>
+      </w:pPr>
+      <w:r>
+        <w:t>eindeutig lösbar, wenn kein Element der </w:t>
+      </w:r>
+      <w:hyperlink r:id="rId13" w:history="1">
+        <w:r>
+          <w:t>Diagonalen</w:t>
+        </w:r>
+      </w:hyperlink>
+      <w:r>
+        <w:t> (hier: a_1, b_2, c_3a1</w:t>
+      </w:r>
+      <w:proofErr w:type="gramStart"/>
+      <w:r>
+        <w:t>​,b</w:t>
+      </w:r>
+      <w:proofErr w:type="gramEnd"/>
+      <w:r>
+        <w:t>2​,c3​) Null ist,</w:t>
+      </w:r>
+    </w:p>
+    <w:p>
+      <w:pPr>
+        <w:numPr>
+          <w:ilvl w:val="0"/>
+          <w:numId w:val="2"/>
+        </w:numPr>
+        <w:shd w:val="clear" w:color="auto" w:fill="FFFFFF"/>
+        <w:spacing w:after="120" w:line="240" w:lineRule="auto"/>
+      </w:pPr>
+      <w:r>
+        <w:t>nicht eindeutig oder unlösbar, wenn ein Element der </w:t>
+      </w:r>
+      <w:hyperlink r:id="rId14" w:history="1">
+        <w:r>
+          <w:t>Diagonalen</w:t>
+        </w:r>
+      </w:hyperlink>
+      <w:r>
+        <w:t> Null ist</w:t>
+      </w:r>
+    </w:p>
+    <w:p>
+      <w:pPr>
+        <w:shd w:val="clear" w:color="auto" w:fill="FFFFFF"/>
+        <w:spacing w:after="0"/>
+      </w:pPr>
+      <w:r>
+        <w:lastRenderedPageBreak/>
+        <w:t>Befindet sich die einzige Null auf der </w:t>
+      </w:r>
+      <w:hyperlink r:id="rId15" w:history="1">
+        <w:r>
+          <w:t>Diagonalen</w:t>
+        </w:r>
+      </w:hyperlink>
+      <w:r>
+        <w:t> in der letzten Zeile, ist das System unlösbar, wenn auf der rechten Seite (</w:t>
+      </w:r>
+      <w:proofErr w:type="spellStart"/>
+      <w:r>
+        <w:t>e_x</w:t>
+      </w:r>
+      <w:proofErr w:type="spellEnd"/>
+      <w:r>
+        <w:t>)(ex​) eine Zahl ungleich Null steht, da es sich dann um eine falsche (unerfüllbare) Aussage handelt (z. B. 0=1); hingegen hat das System </w:t>
+      </w:r>
+      <w:hyperlink r:id="rId16" w:history="1">
+        <w:r>
+          <w:t>unendlich</w:t>
+        </w:r>
+      </w:hyperlink>
+      <w:r>
+        <w:t> viele Lösungen und ist nicht eindeutig lösbar, wenn dort eine Null steht, da es sich um eine wahre Aussage (0=0) handelt.</w:t>
+      </w:r>
+    </w:p>
+    <w:p>
+      <w:pPr>
+        <w:shd w:val="clear" w:color="auto" w:fill="FFFFFF"/>
+      </w:pPr>
+      <w:r>
+        <w:t>Weiter im Beispiel:</w:t>
+      </w:r>
+    </w:p>
+    <w:p>
+      <w:pPr>
+        <w:shd w:val="clear" w:color="auto" w:fill="FFFFFF"/>
+      </w:pPr>
+      <w:r>
+        <w:t>Die letzte Zeile bedeutet</w:t>
+      </w:r>
+    </w:p>
+    <w:p>
+      <w:pPr>
+        <w:shd w:val="clear" w:color="auto" w:fill="FFFFFF"/>
+        <w:spacing w:before="48" w:after="48"/>
+        <w:ind w:left="720"/>
+      </w:pPr>
+      <w:r>
+        <w:t>-2z = -6−2z=−</w:t>
+      </w:r>
+      <w:proofErr w:type="gramStart"/>
+      <w:r>
+        <w:t>6 .</w:t>
+      </w:r>
+      <w:proofErr w:type="gramEnd"/>
+    </w:p>
+    <w:p>
+      <w:pPr>
+        <w:shd w:val="clear" w:color="auto" w:fill="FFFFFF"/>
+        <w:spacing w:after="0"/>
+        <w:ind w:left="480"/>
+      </w:pPr>
+      <w:r>
+        <w:t>Diese Gleichung ist einfach lösbar und z = 3z=3.</w:t>
+      </w:r>
+    </w:p>
+    <w:p>
+      <w:pPr>
+        <w:shd w:val="clear" w:color="auto" w:fill="FFFFFF"/>
+        <w:ind w:left="480"/>
+      </w:pPr>
+      <w:r>
+        <w:t>Damit ergibt sich für die zweite Zeile</w:t>
+      </w:r>
+    </w:p>
+    <w:p>
+      <w:pPr>
+        <w:shd w:val="clear" w:color="auto" w:fill="FFFFFF"/>
+        <w:spacing w:before="48" w:after="48"/>
+        <w:ind w:left="720"/>
+      </w:pPr>
+      <w:r>
+        <w:t>-1y-2z = 0−1y−2z=0, also y = -6y=−6</w:t>
+      </w:r>
+    </w:p>
+    <w:p>
+      <w:pPr>
+        <w:shd w:val="clear" w:color="auto" w:fill="FFFFFF"/>
+        <w:spacing w:after="0"/>
+        <w:ind w:left="960"/>
+      </w:pPr>
+      <w:r>
+        <w:t>und weiter</w:t>
+      </w:r>
+    </w:p>
+    <w:p>
+      <w:pPr>
+        <w:shd w:val="clear" w:color="auto" w:fill="FFFFFF"/>
+        <w:spacing w:before="48" w:after="48"/>
+        <w:ind w:left="720"/>
+      </w:pPr>
+      <w:r>
+        <w:t>x = 5x=</w:t>
+      </w:r>
+      <w:proofErr w:type="gramStart"/>
+      <w:r>
+        <w:t>5 .</w:t>
+      </w:r>
+      <w:proofErr w:type="gramEnd"/>
+    </w:p>
+    <w:p>
+      <w:pPr>
+        <w:shd w:val="clear" w:color="auto" w:fill="FFFFFF"/>
+        <w:spacing w:after="0"/>
+        <w:ind w:left="1440"/>
+      </w:pPr>
+      <w:r>
+        <w:t>Damit sind alle "Variablen" (</w:t>
+      </w:r>
+      <w:proofErr w:type="gramStart"/>
+      <w:r>
+        <w:t>x,\</w:t>
+      </w:r>
+      <w:proofErr w:type="gramEnd"/>
+      <w:r>
+        <w:t>, y,\, z)(</w:t>
+      </w:r>
+      <w:proofErr w:type="spellStart"/>
+      <w:r>
+        <w:t>x,y,z</w:t>
+      </w:r>
+      <w:proofErr w:type="spellEnd"/>
+      <w:r>
+        <w:t>) berechnet:</w:t>
+      </w:r>
+    </w:p>
+    <w:p>
+      <w:pPr>
+        <w:shd w:val="clear" w:color="auto" w:fill="FFFFFF"/>
+        <w:spacing w:before="48" w:after="48"/>
+        <w:ind w:left="720"/>
+      </w:pPr>
+      <w:r>
+        <w:t>x = 5 \</w:t>
+      </w:r>
+      <w:proofErr w:type="spellStart"/>
+      <w:r>
+        <w:t>quad</w:t>
+      </w:r>
+      <w:proofErr w:type="spellEnd"/>
+      <w:r>
+        <w:t xml:space="preserve"> y = -6 \</w:t>
+      </w:r>
+      <w:proofErr w:type="spellStart"/>
+      <w:r>
+        <w:t>quad</w:t>
+      </w:r>
+      <w:proofErr w:type="spellEnd"/>
+      <w:r>
+        <w:t xml:space="preserve"> z = 3x=5y=−6z=</w:t>
+      </w:r>
+      <w:proofErr w:type="gramStart"/>
+      <w:r>
+        <w:t>3 .</w:t>
+      </w:r>
+      <w:proofErr w:type="gramEnd"/>
+    </w:p>
+    <w:p>
+      <w:pPr>
+        <w:shd w:val="clear" w:color="auto" w:fill="FFFFFF"/>
+        <w:spacing w:after="0"/>
+        <w:ind w:left="1920"/>
+      </w:pPr>
+      <w:r>
+        <w:t>Wird im ersten Schritt die </w:t>
+      </w:r>
+      <w:hyperlink r:id="rId17" w:history="1">
+        <w:r>
+          <w:t>Matrix</w:t>
+        </w:r>
+      </w:hyperlink>
+      <w:r>
+        <w:t> weiter umgeformt, bis die Lösung direkt abgelesen werden kann, nennt man das Verfahren Gauß-Jordan-Algorithmus.</w:t>
+      </w:r>
+    </w:p>
+    <w:p>
+      <w:pPr>
+        <w:pStyle w:val="Heading3"/>
+        <w:shd w:val="clear" w:color="auto" w:fill="FFFFFF"/>
+        <w:spacing w:before="96" w:after="96"/>
+        <w:ind w:left="1920"/>
+        <w:rPr>
+          <w:rFonts w:asciiTheme="minorHAnsi" w:eastAsiaTheme="minorHAnsi" w:hAnsiTheme="minorHAnsi" w:cstheme="minorBidi"/>
+          <w:color w:val="auto"/>
+          <w:sz w:val="22"/>
+          <w:szCs w:val="22"/>
+        </w:rPr>
+      </w:pPr>
+      <w:r>
+        <w:rPr>
+          <w:rFonts w:asciiTheme="minorHAnsi" w:eastAsiaTheme="minorHAnsi" w:hAnsiTheme="minorHAnsi" w:cstheme="minorBidi"/>
+          <w:color w:val="auto"/>
+          <w:sz w:val="22"/>
+          <w:szCs w:val="22"/>
+        </w:rPr>
+        <w:t>Kontrolle durch Zeilensumme</w:t>
+      </w:r>
+    </w:p>
+    <w:p>
+      <w:pPr>
+        <w:shd w:val="clear" w:color="auto" w:fill="FFFFFF"/>
+        <w:ind w:left="1920"/>
+      </w:pPr>
+      <w:r>
+        <w:t>Die Umformungen können durch das Berechnen der Zeilensumme kontrolliert werden.</w:t>
+      </w:r>
+    </w:p>
+    <w:p>
+      <w:pPr>
+        <w:shd w:val="clear" w:color="auto" w:fill="FFFFFF"/>
+        <w:spacing w:line="360" w:lineRule="atLeast"/>
+        <w:ind w:left="1920"/>
+      </w:pPr>
+      <w:r>
+        <w:drawing>
+          <wp:inline distT="0" distB="0" distL="0" distR="0" wp14:anchorId="1918AD0C" wp14:editId="2BB54BB3">
+            <wp:extent cx="2286000" cy="819150"/>
+            <wp:effectExtent l="0" t="0" r="0" b="0"/>
+            <wp:docPr id="4" name="Picture 4" descr="A picture containing text, clock&#10;&#10;Description automatically generated"/>
+            <wp:cNvGraphicFramePr>
+              <a:graphicFrameLocks xmlns:a="http://schemas.openxmlformats.org/drawingml/2006/main" noChangeAspect="1"/>
+            </wp:cNvGraphicFramePr>
+            <a:graphic xmlns:a="http://schemas.openxmlformats.org/drawingml/2006/main">
+              <a:graphicData uri="http://schemas.openxmlformats.org/drawingml/2006/picture">
+                <pic:pic xmlns:pic="http://schemas.openxmlformats.org/drawingml/2006/picture">
+                  <pic:nvPicPr>
+                    <pic:cNvPr id="4" name="Picture 4" descr="A picture containing text, clock&#10;&#10;Description automatically generated"/>
+                    <pic:cNvPicPr>
+                      <a:picLocks noChangeAspect="1" noChangeArrowheads="1"/>
+                    </pic:cNvPicPr>
+                  </pic:nvPicPr>
+                  <pic:blipFill>
+                    <a:blip r:embed="rId18">
+                      <a:extLst>
+                        <a:ext uri="{28A0092B-C50C-407E-A947-70E740481C1C}">
+                          <a14:useLocalDpi xmlns:a14="http://schemas.microsoft.com/office/drawing/2010/main" val="0"/>
+                        </a:ext>
+                      </a:extLst>
+                    </a:blip>
+                    <a:srcRect/>
+                    <a:stretch>
+                      <a:fillRect/>
+                    </a:stretch>
+                  </pic:blipFill>
+                  <pic:spPr bwMode="auto">
+                    <a:xfrm>
+                      <a:off x="0" y="0"/>
+                      <a:ext cx="2286000" cy="819150"/>
+                    </a:xfrm>
+                    <a:prstGeom prst="rect">
+                      <a:avLst/>
+                    </a:prstGeom>
+                    <a:noFill/>
+                    <a:ln>
+                      <a:noFill/>
+                    </a:ln>
+                  </pic:spPr>
+                </pic:pic>
+              </a:graphicData>
+            </a:graphic>
+          </wp:inline>
+        </w:drawing>
+      </w:r>
+    </w:p>
+    <w:p>
+      <w:pPr>
+        <w:shd w:val="clear" w:color="auto" w:fill="FFFFFF"/>
+        <w:spacing w:line="240" w:lineRule="auto"/>
+        <w:ind w:left="1920"/>
+      </w:pPr>
+      <w:r>
+        <w:t>Hier wurde in der letzten Spalte die Summe aller Elemente der jeweiligen Zeile addiert. Für die erste Zeile ist die Zeilensumme 1+2+3+2 = 8. Da an der ersten Zeile keine Umformungen durchgeführt werden ändert sich ihre Zeilensumme nicht. Bei der ersten Umformung dieses Gleichungssystems wird zur zweiten Zeile das (-</w:t>
+      </w:r>
+      <w:proofErr w:type="gramStart"/>
+      <w:r>
+        <w:t>1)-</w:t>
+      </w:r>
+      <w:proofErr w:type="gramEnd"/>
+      <w:r>
+        <w:t>fache der ersten addiert. Macht man das auch für die Zeilensumme dann gilt 5 + (-</w:t>
+      </w:r>
+      <w:proofErr w:type="gramStart"/>
+      <w:r>
+        <w:t>1)*</w:t>
+      </w:r>
+      <w:proofErr w:type="gramEnd"/>
+      <w:r>
+        <w:t>8 = -3. Dieses Ergebnis ist die Zeilensumme der umgeformten zweiten Zeile -1 - 2 + 0 = -3. Zur Überprüfung der Rechnungen kann man also die Umformungen an der Zeilensumme durchführen, sind alle Rechnungen korrekt, muss sich die Zeilensumme der umgeformten Zeile ergeben.</w:t>
+      </w:r>
+    </w:p>
+    <w:p>
+      <w:pPr>
+        <w:pStyle w:val="NormalWeb"/>
+        <w:shd w:val="clear" w:color="auto" w:fill="FFFFFF"/>
+        <w:spacing w:before="0" w:beforeAutospacing="0"/>
         <w:rPr>
           <w:rStyle w:val="Hyperlink"/>
-          <w:rFonts w:ascii="Times New Roman" w:hAnsi="Times New Roman" w:cs="Times New Roman"/>
-          <w:color w:val="15709B"/>
+          <w:rFonts w:asciiTheme="minorHAnsi" w:eastAsiaTheme="minorHAnsi" w:hAnsiTheme="minorHAnsi" w:cstheme="minorBidi"/>
+          <w:color w:val="auto"/>
+          <w:sz w:val="22"/>
+          <w:szCs w:val="22"/>
           <w:u w:val="none"/>
+          <w:lang w:eastAsia="en-US"/>
         </w:rPr>
       </w:pPr>
       <w:r>
@@ -738,7 +2023,7 @@
     </w:p>
     <w:p>
       <w:pPr>
-        <w:pStyle w:val="StandardWeb"/>
+        <w:pStyle w:val="NormalWeb"/>
         <w:shd w:val="clear" w:color="auto" w:fill="FFFFFF"/>
         <w:spacing w:before="0" w:beforeAutospacing="0"/>
         <w:rPr>
@@ -751,7 +2036,7 @@
     </w:p>
     <w:p>
       <w:pPr>
-        <w:pStyle w:val="StandardWeb"/>
+        <w:pStyle w:val="NormalWeb"/>
         <w:shd w:val="clear" w:color="auto" w:fill="FFFFFF"/>
         <w:spacing w:before="0" w:beforeAutospacing="0"/>
         <w:rPr>
@@ -771,8 +2056,229 @@
 </w:document>
 </file>
 
+<file path=word/numbering.xml><?xml version="1.0" encoding="utf-8"?>
+<w:numbering xmlns:wpc="http://schemas.microsoft.com/office/word/2010/wordprocessingCanvas" xmlns:cx="http://schemas.microsoft.com/office/drawing/2014/chartex" xmlns:cx1="http://schemas.microsoft.com/office/drawing/2015/9/8/chartex" xmlns:cx2="http://schemas.microsoft.com/office/drawing/2015/10/21/chartex" xmlns:cx3="http://schemas.microsoft.com/office/drawing/2016/5/9/chartex" xmlns:cx4="http://schemas.microsoft.com/office/drawing/2016/5/10/chartex" xmlns:cx5="http://schemas.microsoft.com/office/drawing/2016/5/11/chartex" xmlns:cx6="http://schemas.microsoft.com/office/drawing/2016/5/12/chartex" xmlns:cx7="http://schemas.microsoft.com/office/drawing/2016/5/13/chartex" xmlns:cx8="http://schemas.microsoft.com/office/drawing/2016/5/14/chartex" xmlns:mc="http://schemas.openxmlformats.org/markup-compatibility/2006" xmlns:aink="http://schemas.microsoft.com/office/drawing/2016/ink" xmlns:am3d="http://schemas.microsoft.com/office/drawing/2017/model3d" xmlns:o="urn:schemas-microsoft-com:office:office" xmlns:r="http://schemas.openxmlformats.org/officeDocument/2006/relationships" xmlns:m="http://schemas.openxmlformats.org/officeDocument/2006/math" xmlns:v="urn:schemas-microsoft-com:vml" xmlns:wp14="http://schemas.microsoft.com/office/word/2010/wordprocessingDrawing" xmlns:wp="http://schemas.openxmlformats.org/drawingml/2006/wordprocessingDrawing" xmlns:w10="urn:schemas-microsoft-com:office:word" xmlns:w="http://schemas.openxmlformats.org/wordprocessingml/2006/main" xmlns:w14="http://schemas.microsoft.com/office/word/2010/wordml" xmlns:w15="http://schemas.microsoft.com/office/word/2012/wordml" xmlns:w16cex="http://schemas.microsoft.com/office/word/2018/wordml/cex" xmlns:w16cid="http://schemas.microsoft.com/office/word/2016/wordml/cid" xmlns:w16="http://schemas.microsoft.com/office/word/2018/wordml" xmlns:w16sdtdh="http://schemas.microsoft.com/office/word/2020/wordml/sdtdatahash" xmlns:w16se="http://schemas.microsoft.com/office/word/2015/wordml/symex" xmlns:wpg="http://schemas.microsoft.com/office/word/2010/wordprocessingGroup" xmlns:wpi="http://schemas.microsoft.com/office/word/2010/wordprocessingInk" xmlns:wne="http://schemas.microsoft.com/office/word/2006/wordml" xmlns:wps="http://schemas.microsoft.com/office/word/2010/wordprocessingShape" mc:Ignorable="w14 w15 w16se w16cid w16 w16cex w16sdtdh wp14">
+  <w:abstractNum w:abstractNumId="0" w15:restartNumberingAfterBreak="0">
+    <w:nsid w:val="188274D3"/>
+    <w:multiLevelType w:val="multilevel"/>
+    <w:tmpl w:val="427E2AFA"/>
+    <w:lvl w:ilvl="0">
+      <w:start w:val="1"/>
+      <w:numFmt w:val="lowerRoman"/>
+      <w:lvlText w:val="%1."/>
+      <w:lvlJc w:val="right"/>
+      <w:pPr>
+        <w:tabs>
+          <w:tab w:val="num" w:pos="720"/>
+        </w:tabs>
+        <w:ind w:left="720" w:hanging="360"/>
+      </w:pPr>
+    </w:lvl>
+    <w:lvl w:ilvl="1" w:tentative="1">
+      <w:numFmt w:val="lowerRoman"/>
+      <w:lvlText w:val="%2."/>
+      <w:lvlJc w:val="right"/>
+      <w:pPr>
+        <w:tabs>
+          <w:tab w:val="num" w:pos="1440"/>
+        </w:tabs>
+        <w:ind w:left="1440" w:hanging="360"/>
+      </w:pPr>
+    </w:lvl>
+    <w:lvl w:ilvl="2" w:tentative="1">
+      <w:numFmt w:val="lowerRoman"/>
+      <w:lvlText w:val="%3."/>
+      <w:lvlJc w:val="right"/>
+      <w:pPr>
+        <w:tabs>
+          <w:tab w:val="num" w:pos="2160"/>
+        </w:tabs>
+        <w:ind w:left="2160" w:hanging="360"/>
+      </w:pPr>
+    </w:lvl>
+    <w:lvl w:ilvl="3" w:tentative="1">
+      <w:numFmt w:val="lowerRoman"/>
+      <w:lvlText w:val="%4."/>
+      <w:lvlJc w:val="right"/>
+      <w:pPr>
+        <w:tabs>
+          <w:tab w:val="num" w:pos="2880"/>
+        </w:tabs>
+        <w:ind w:left="2880" w:hanging="360"/>
+      </w:pPr>
+    </w:lvl>
+    <w:lvl w:ilvl="4" w:tentative="1">
+      <w:numFmt w:val="lowerRoman"/>
+      <w:lvlText w:val="%5."/>
+      <w:lvlJc w:val="right"/>
+      <w:pPr>
+        <w:tabs>
+          <w:tab w:val="num" w:pos="3600"/>
+        </w:tabs>
+        <w:ind w:left="3600" w:hanging="360"/>
+      </w:pPr>
+    </w:lvl>
+    <w:lvl w:ilvl="5" w:tentative="1">
+      <w:numFmt w:val="lowerRoman"/>
+      <w:lvlText w:val="%6."/>
+      <w:lvlJc w:val="right"/>
+      <w:pPr>
+        <w:tabs>
+          <w:tab w:val="num" w:pos="4320"/>
+        </w:tabs>
+        <w:ind w:left="4320" w:hanging="360"/>
+      </w:pPr>
+    </w:lvl>
+    <w:lvl w:ilvl="6" w:tentative="1">
+      <w:numFmt w:val="lowerRoman"/>
+      <w:lvlText w:val="%7."/>
+      <w:lvlJc w:val="right"/>
+      <w:pPr>
+        <w:tabs>
+          <w:tab w:val="num" w:pos="5040"/>
+        </w:tabs>
+        <w:ind w:left="5040" w:hanging="360"/>
+      </w:pPr>
+    </w:lvl>
+    <w:lvl w:ilvl="7" w:tentative="1">
+      <w:numFmt w:val="lowerRoman"/>
+      <w:lvlText w:val="%8."/>
+      <w:lvlJc w:val="right"/>
+      <w:pPr>
+        <w:tabs>
+          <w:tab w:val="num" w:pos="5760"/>
+        </w:tabs>
+        <w:ind w:left="5760" w:hanging="360"/>
+      </w:pPr>
+    </w:lvl>
+    <w:lvl w:ilvl="8" w:tentative="1">
+      <w:numFmt w:val="lowerRoman"/>
+      <w:lvlText w:val="%9."/>
+      <w:lvlJc w:val="right"/>
+      <w:pPr>
+        <w:tabs>
+          <w:tab w:val="num" w:pos="6480"/>
+        </w:tabs>
+        <w:ind w:left="6480" w:hanging="360"/>
+      </w:pPr>
+    </w:lvl>
+  </w:abstractNum>
+  <w:abstractNum w:abstractNumId="1" w15:restartNumberingAfterBreak="0">
+    <w:nsid w:val="2D710F55"/>
+    <w:multiLevelType w:val="multilevel"/>
+    <w:tmpl w:val="C23E7AB0"/>
+    <w:lvl w:ilvl="0">
+      <w:start w:val="1"/>
+      <w:numFmt w:val="lowerRoman"/>
+      <w:lvlText w:val="%1."/>
+      <w:lvlJc w:val="right"/>
+      <w:pPr>
+        <w:tabs>
+          <w:tab w:val="num" w:pos="720"/>
+        </w:tabs>
+        <w:ind w:left="720" w:hanging="360"/>
+      </w:pPr>
+    </w:lvl>
+    <w:lvl w:ilvl="1" w:tentative="1">
+      <w:numFmt w:val="lowerRoman"/>
+      <w:lvlText w:val="%2."/>
+      <w:lvlJc w:val="right"/>
+      <w:pPr>
+        <w:tabs>
+          <w:tab w:val="num" w:pos="1440"/>
+        </w:tabs>
+        <w:ind w:left="1440" w:hanging="360"/>
+      </w:pPr>
+    </w:lvl>
+    <w:lvl w:ilvl="2" w:tentative="1">
+      <w:numFmt w:val="lowerRoman"/>
+      <w:lvlText w:val="%3."/>
+      <w:lvlJc w:val="right"/>
+      <w:pPr>
+        <w:tabs>
+          <w:tab w:val="num" w:pos="2160"/>
+        </w:tabs>
+        <w:ind w:left="2160" w:hanging="360"/>
+      </w:pPr>
+    </w:lvl>
+    <w:lvl w:ilvl="3" w:tentative="1">
+      <w:numFmt w:val="lowerRoman"/>
+      <w:lvlText w:val="%4."/>
+      <w:lvlJc w:val="right"/>
+      <w:pPr>
+        <w:tabs>
+          <w:tab w:val="num" w:pos="2880"/>
+        </w:tabs>
+        <w:ind w:left="2880" w:hanging="360"/>
+      </w:pPr>
+    </w:lvl>
+    <w:lvl w:ilvl="4" w:tentative="1">
+      <w:numFmt w:val="lowerRoman"/>
+      <w:lvlText w:val="%5."/>
+      <w:lvlJc w:val="right"/>
+      <w:pPr>
+        <w:tabs>
+          <w:tab w:val="num" w:pos="3600"/>
+        </w:tabs>
+        <w:ind w:left="3600" w:hanging="360"/>
+      </w:pPr>
+    </w:lvl>
+    <w:lvl w:ilvl="5" w:tentative="1">
+      <w:numFmt w:val="lowerRoman"/>
+      <w:lvlText w:val="%6."/>
+      <w:lvlJc w:val="right"/>
+      <w:pPr>
+        <w:tabs>
+          <w:tab w:val="num" w:pos="4320"/>
+        </w:tabs>
+        <w:ind w:left="4320" w:hanging="360"/>
+      </w:pPr>
+    </w:lvl>
+    <w:lvl w:ilvl="6" w:tentative="1">
+      <w:numFmt w:val="lowerRoman"/>
+      <w:lvlText w:val="%7."/>
+      <w:lvlJc w:val="right"/>
+      <w:pPr>
+        <w:tabs>
+          <w:tab w:val="num" w:pos="5040"/>
+        </w:tabs>
+        <w:ind w:left="5040" w:hanging="360"/>
+      </w:pPr>
+    </w:lvl>
+    <w:lvl w:ilvl="7" w:tentative="1">
+      <w:numFmt w:val="lowerRoman"/>
+      <w:lvlText w:val="%8."/>
+      <w:lvlJc w:val="right"/>
+      <w:pPr>
+        <w:tabs>
+          <w:tab w:val="num" w:pos="5760"/>
+        </w:tabs>
+        <w:ind w:left="5760" w:hanging="360"/>
+      </w:pPr>
+    </w:lvl>
+    <w:lvl w:ilvl="8" w:tentative="1">
+      <w:numFmt w:val="lowerRoman"/>
+      <w:lvlText w:val="%9."/>
+      <w:lvlJc w:val="right"/>
+      <w:pPr>
+        <w:tabs>
+          <w:tab w:val="num" w:pos="6480"/>
+        </w:tabs>
+        <w:ind w:left="6480" w:hanging="360"/>
+      </w:pPr>
+    </w:lvl>
+  </w:abstractNum>
+  <w:num w:numId="1" w16cid:durableId="2035449849">
+    <w:abstractNumId w:val="1"/>
+  </w:num>
+  <w:num w:numId="2" w16cid:durableId="1340887625">
+    <w:abstractNumId w:val="0"/>
+  </w:num>
+</w:numbering>
+</file>
+
 <file path=word/styles.xml><?xml version="1.0" encoding="utf-8"?>
-<w:styles xmlns:mc="http://schemas.openxmlformats.org/markup-compatibility/2006" xmlns:r="http://schemas.openxmlformats.org/officeDocument/2006/relationships" xmlns:w="http://schemas.openxmlformats.org/wordprocessingml/2006/main" xmlns:w14="http://schemas.microsoft.com/office/word/2010/wordml" xmlns:w15="http://schemas.microsoft.com/office/word/2012/wordml" xmlns:w16cid="http://schemas.microsoft.com/office/word/2016/wordml/cid" xmlns:w16se="http://schemas.microsoft.com/office/word/2015/wordml/symex" mc:Ignorable="w14 w15 w16se w16cid">
+<w:styles xmlns:mc="http://schemas.openxmlformats.org/markup-compatibility/2006" xmlns:r="http://schemas.openxmlformats.org/officeDocument/2006/relationships" xmlns:w="http://schemas.openxmlformats.org/wordprocessingml/2006/main" xmlns:w14="http://schemas.microsoft.com/office/word/2010/wordml" xmlns:w15="http://schemas.microsoft.com/office/word/2012/wordml" xmlns:w16cex="http://schemas.microsoft.com/office/word/2018/wordml/cex" xmlns:w16cid="http://schemas.microsoft.com/office/word/2016/wordml/cid" xmlns:w16="http://schemas.microsoft.com/office/word/2018/wordml" xmlns:w16sdtdh="http://schemas.microsoft.com/office/word/2020/wordml/sdtdatahash" xmlns:w16se="http://schemas.microsoft.com/office/word/2015/wordml/symex" mc:Ignorable="w14 w15 w16se w16cid w16 w16cex w16sdtdh">
   <w:docDefaults>
     <w:rPrDefault>
       <w:rPr>
@@ -788,7 +2294,7 @@
       </w:pPr>
     </w:pPrDefault>
   </w:docDefaults>
-  <w:latentStyles w:defLockedState="0" w:defUIPriority="99" w:defSemiHidden="0" w:defUnhideWhenUsed="0" w:defQFormat="0" w:count="375">
+  <w:latentStyles w:defLockedState="0" w:defUIPriority="99" w:defSemiHidden="0" w:defUnhideWhenUsed="0" w:defQFormat="0" w:count="376">
     <w:lsdException w:name="Normal" w:uiPriority="0" w:qFormat="1"/>
     <w:lsdException w:name="heading 1" w:uiPriority="9" w:qFormat="1"/>
     <w:lsdException w:name="heading 2" w:semiHidden="1" w:uiPriority="9" w:unhideWhenUsed="1" w:qFormat="1"/>
@@ -894,7 +2400,6 @@
     <w:lsdException w:name="HTML Sample" w:semiHidden="1" w:unhideWhenUsed="1"/>
     <w:lsdException w:name="HTML Typewriter" w:semiHidden="1" w:unhideWhenUsed="1"/>
     <w:lsdException w:name="HTML Variable" w:semiHidden="1" w:unhideWhenUsed="1"/>
-    <w:lsdException w:name="Normal Table" w:semiHidden="1" w:unhideWhenUsed="1"/>
     <w:lsdException w:name="annotation subject" w:semiHidden="1" w:unhideWhenUsed="1"/>
     <w:lsdException w:name="No List" w:semiHidden="1" w:unhideWhenUsed="1"/>
     <w:lsdException w:name="Outline List 1" w:semiHidden="1" w:unhideWhenUsed="1"/>
@@ -941,10 +2446,8 @@
     <w:lsdException w:name="Table Subtle 2" w:semiHidden="1" w:unhideWhenUsed="1"/>
     <w:lsdException w:name="Table Web 1" w:semiHidden="1" w:unhideWhenUsed="1"/>
     <w:lsdException w:name="Table Web 2" w:semiHidden="1" w:unhideWhenUsed="1"/>
-    <w:lsdException w:name="Table Web 3" w:semiHidden="1" w:unhideWhenUsed="1"/>
     <w:lsdException w:name="Balloon Text" w:semiHidden="1" w:unhideWhenUsed="1"/>
     <w:lsdException w:name="Table Grid" w:uiPriority="39"/>
-    <w:lsdException w:name="Table Theme" w:semiHidden="1" w:unhideWhenUsed="1"/>
     <w:lsdException w:name="Placeholder Text" w:semiHidden="1"/>
     <w:lsdException w:name="No Spacing" w:uiPriority="1" w:qFormat="1"/>
     <w:lsdException w:name="Light Shading" w:uiPriority="60"/>
@@ -1164,15 +2667,16 @@
     <w:lsdException w:name="Smart Hyperlink" w:semiHidden="1" w:unhideWhenUsed="1"/>
     <w:lsdException w:name="Hashtag" w:semiHidden="1" w:unhideWhenUsed="1"/>
     <w:lsdException w:name="Unresolved Mention" w:semiHidden="1" w:unhideWhenUsed="1"/>
+    <w:lsdException w:name="Smart Link" w:semiHidden="1" w:unhideWhenUsed="1"/>
   </w:latentStyles>
-  <w:style w:type="paragraph" w:default="1" w:styleId="Standard">
+  <w:style w:type="paragraph" w:default="1" w:styleId="Normal">
     <w:name w:val="Normal"/>
     <w:qFormat/>
   </w:style>
-  <w:style w:type="paragraph" w:styleId="berschrift2">
+  <w:style w:type="paragraph" w:styleId="Heading2">
     <w:name w:val="heading 2"/>
-    <w:basedOn w:val="Standard"/>
-    <w:link w:val="berschrift2Zchn"/>
+    <w:basedOn w:val="Normal"/>
+    <w:link w:val="Heading2Char"/>
     <w:uiPriority w:val="9"/>
     <w:qFormat/>
     <w:rsid w:val="00BF2F10"/>
@@ -1189,13 +2693,36 @@
       <w:lang w:eastAsia="de-AT"/>
     </w:rPr>
   </w:style>
-  <w:style w:type="character" w:default="1" w:styleId="Absatz-Standardschriftart">
+  <w:style w:type="paragraph" w:styleId="Heading3">
+    <w:name w:val="heading 3"/>
+    <w:basedOn w:val="Normal"/>
+    <w:next w:val="Normal"/>
+    <w:link w:val="Heading3Char"/>
+    <w:uiPriority w:val="9"/>
+    <w:semiHidden/>
+    <w:unhideWhenUsed/>
+    <w:qFormat/>
+    <w:rsid w:val="00E34C71"/>
+    <w:pPr>
+      <w:keepNext/>
+      <w:keepLines/>
+      <w:spacing w:before="40" w:after="0"/>
+      <w:outlineLvl w:val="2"/>
+    </w:pPr>
+    <w:rPr>
+      <w:rFonts w:asciiTheme="majorHAnsi" w:eastAsiaTheme="majorEastAsia" w:hAnsiTheme="majorHAnsi" w:cstheme="majorBidi"/>
+      <w:color w:val="1F3763" w:themeColor="accent1" w:themeShade="7F"/>
+      <w:sz w:val="24"/>
+      <w:szCs w:val="24"/>
+    </w:rPr>
+  </w:style>
+  <w:style w:type="character" w:default="1" w:styleId="DefaultParagraphFont">
     <w:name w:val="Default Paragraph Font"/>
     <w:uiPriority w:val="1"/>
     <w:semiHidden/>
     <w:unhideWhenUsed/>
   </w:style>
-  <w:style w:type="table" w:default="1" w:styleId="NormaleTabelle">
+  <w:style w:type="table" w:default="1" w:styleId="TableNormal">
     <w:name w:val="Normal Table"/>
     <w:uiPriority w:val="99"/>
     <w:semiHidden/>
@@ -1210,7 +2737,7 @@
       </w:tblCellMar>
     </w:tblPr>
   </w:style>
-  <w:style w:type="numbering" w:default="1" w:styleId="KeineListe">
+  <w:style w:type="numbering" w:default="1" w:styleId="NoList">
     <w:name w:val="No List"/>
     <w:uiPriority w:val="99"/>
     <w:semiHidden/>
@@ -1218,12 +2745,12 @@
   </w:style>
   <w:style w:type="character" w:customStyle="1" w:styleId="js-path-segment">
     <w:name w:val="js-path-segment"/>
-    <w:basedOn w:val="Absatz-Standardschriftart"/>
+    <w:basedOn w:val="DefaultParagraphFont"/>
     <w:rsid w:val="000C24B7"/>
   </w:style>
   <w:style w:type="character" w:styleId="Hyperlink">
     <w:name w:val="Hyperlink"/>
-    <w:basedOn w:val="Absatz-Standardschriftart"/>
+    <w:basedOn w:val="DefaultParagraphFont"/>
     <w:uiPriority w:val="99"/>
     <w:semiHidden/>
     <w:unhideWhenUsed/>
@@ -1233,9 +2760,9 @@
       <w:u w:val="single"/>
     </w:rPr>
   </w:style>
-  <w:style w:type="character" w:styleId="Fett">
+  <w:style w:type="character" w:styleId="Strong">
     <w:name w:val="Strong"/>
-    <w:basedOn w:val="Absatz-Standardschriftart"/>
+    <w:basedOn w:val="DefaultParagraphFont"/>
     <w:uiPriority w:val="22"/>
     <w:qFormat/>
     <w:rsid w:val="000C24B7"/>
@@ -1244,10 +2771,10 @@
       <w:bCs/>
     </w:rPr>
   </w:style>
-  <w:style w:type="character" w:customStyle="1" w:styleId="berschrift2Zchn">
-    <w:name w:val="Überschrift 2 Zchn"/>
-    <w:basedOn w:val="Absatz-Standardschriftart"/>
-    <w:link w:val="berschrift2"/>
+  <w:style w:type="character" w:customStyle="1" w:styleId="Heading2Char">
+    <w:name w:val="Heading 2 Char"/>
+    <w:basedOn w:val="DefaultParagraphFont"/>
+    <w:link w:val="Heading2"/>
     <w:uiPriority w:val="9"/>
     <w:rsid w:val="00BF2F10"/>
     <w:rPr>
@@ -1261,14 +2788,13 @@
   </w:style>
   <w:style w:type="character" w:customStyle="1" w:styleId="timestamp--link-text">
     <w:name w:val="timestamp--link-text"/>
-    <w:basedOn w:val="Absatz-Standardschriftart"/>
+    <w:basedOn w:val="DefaultParagraphFont"/>
     <w:rsid w:val="00BF2F10"/>
   </w:style>
-  <w:style w:type="paragraph" w:styleId="StandardWeb">
+  <w:style w:type="paragraph" w:styleId="NormalWeb">
     <w:name w:val="Normal (Web)"/>
-    <w:basedOn w:val="Standard"/>
+    <w:basedOn w:val="Normal"/>
     <w:uiPriority w:val="99"/>
-    <w:semiHidden/>
     <w:unhideWhenUsed/>
     <w:rsid w:val="00BF2F10"/>
     <w:pPr>
@@ -1280,6 +2806,72 @@
       <w:szCs w:val="24"/>
       <w:lang w:eastAsia="de-AT"/>
     </w:rPr>
+  </w:style>
+  <w:style w:type="character" w:styleId="FollowedHyperlink">
+    <w:name w:val="FollowedHyperlink"/>
+    <w:basedOn w:val="DefaultParagraphFont"/>
+    <w:uiPriority w:val="99"/>
+    <w:semiHidden/>
+    <w:unhideWhenUsed/>
+    <w:rsid w:val="00D840B7"/>
+    <w:rPr>
+      <w:color w:val="954F72" w:themeColor="followedHyperlink"/>
+      <w:u w:val="single"/>
+    </w:rPr>
+  </w:style>
+  <w:style w:type="character" w:customStyle="1" w:styleId="Heading3Char">
+    <w:name w:val="Heading 3 Char"/>
+    <w:basedOn w:val="DefaultParagraphFont"/>
+    <w:link w:val="Heading3"/>
+    <w:uiPriority w:val="9"/>
+    <w:semiHidden/>
+    <w:rsid w:val="00E34C71"/>
+    <w:rPr>
+      <w:rFonts w:asciiTheme="majorHAnsi" w:eastAsiaTheme="majorEastAsia" w:hAnsiTheme="majorHAnsi" w:cstheme="majorBidi"/>
+      <w:color w:val="1F3763" w:themeColor="accent1" w:themeShade="7F"/>
+      <w:sz w:val="24"/>
+      <w:szCs w:val="24"/>
+    </w:rPr>
+  </w:style>
+  <w:style w:type="character" w:customStyle="1" w:styleId="mord">
+    <w:name w:val="mord"/>
+    <w:basedOn w:val="DefaultParagraphFont"/>
+    <w:rsid w:val="00E34C71"/>
+  </w:style>
+  <w:style w:type="character" w:customStyle="1" w:styleId="katex-mathml">
+    <w:name w:val="katex-mathml"/>
+    <w:basedOn w:val="DefaultParagraphFont"/>
+    <w:rsid w:val="00E34C71"/>
+  </w:style>
+  <w:style w:type="character" w:customStyle="1" w:styleId="vlist-s">
+    <w:name w:val="vlist-s"/>
+    <w:basedOn w:val="DefaultParagraphFont"/>
+    <w:rsid w:val="00E34C71"/>
+  </w:style>
+  <w:style w:type="character" w:customStyle="1" w:styleId="mrel">
+    <w:name w:val="mrel"/>
+    <w:basedOn w:val="DefaultParagraphFont"/>
+    <w:rsid w:val="00E34C71"/>
+  </w:style>
+  <w:style w:type="character" w:customStyle="1" w:styleId="mpunct">
+    <w:name w:val="mpunct"/>
+    <w:basedOn w:val="DefaultParagraphFont"/>
+    <w:rsid w:val="00E34C71"/>
+  </w:style>
+  <w:style w:type="character" w:customStyle="1" w:styleId="mopen">
+    <w:name w:val="mopen"/>
+    <w:basedOn w:val="DefaultParagraphFont"/>
+    <w:rsid w:val="00E34C71"/>
+  </w:style>
+  <w:style w:type="character" w:customStyle="1" w:styleId="mclose">
+    <w:name w:val="mclose"/>
+    <w:basedOn w:val="DefaultParagraphFont"/>
+    <w:rsid w:val="00E34C71"/>
+  </w:style>
+  <w:style w:type="character" w:customStyle="1" w:styleId="mbin">
+    <w:name w:val="mbin"/>
+    <w:basedOn w:val="DefaultParagraphFont"/>
+    <w:rsid w:val="00E34C71"/>
   </w:style>
 </w:styles>
 </file>

</xml_diff>